<commit_message>
edited to increase intelligibility
</commit_message>
<xml_diff>
--- a/File_Formats_for_the_Sort_Segment_of_the_System_Support_Mapping_Processing_Sequence.docx
+++ b/File_Formats_for_the_Sort_Segment_of_the_System_Support_Mapping_Processing_Sequence.docx
@@ -170,7 +170,42 @@
     <w:p/>
     <w:p>
       <w:r>
-        <w:t>In this document any string &lt;in angle brackets&gt; stands in for some “quoted string” whose exact contents will be dependent on the context of a specific set of originating SSMs.</w:t>
+        <w:t xml:space="preserve">The full SSM processing sequence is demonstrated by example in </w:t>
+      </w:r>
+      <w:hyperlink r:id="rId11" w:history="1">
+        <w:r>
+          <w:rPr>
+            <w:rStyle w:val="Hyperlink"/>
+          </w:rPr>
+          <w:t>https://github.com/steve9000gi/ssm/blob/master/SSM_Processing_Sequence.txt</w:t>
+        </w:r>
+      </w:hyperlink>
+      <w:r>
+        <w:t xml:space="preserve">. </w:t>
+      </w:r>
+    </w:p>
+    <w:p/>
+    <w:p>
+      <w:r>
+        <w:t xml:space="preserve">In this document any string </w:t>
+      </w:r>
+      <w:r>
+        <w:t xml:space="preserve">in </w:t>
+      </w:r>
+      <w:r>
+        <w:t xml:space="preserve">&lt; angle brackets&gt; stands in for some “quoted string” whose </w:t>
+      </w:r>
+      <w:r>
+        <w:t>actual</w:t>
+      </w:r>
+      <w:r>
+        <w:t xml:space="preserve"> contents </w:t>
+      </w:r>
+      <w:r>
+        <w:t xml:space="preserve">in any particular instance </w:t>
+      </w:r>
+      <w:r>
+        <w:t>will be dependent on the context of a specific set of originating SSMs.</w:t>
       </w:r>
       <w:r>
         <w:t xml:space="preserve"> An ellipsis (“…”) </w:t>
@@ -253,7 +288,7 @@
       <w:r>
         <w:t>for the sort website (</w:t>
       </w:r>
-      <w:hyperlink r:id="rId11" w:history="1">
+      <w:hyperlink r:id="rId12" w:history="1">
         <w:r>
           <w:rPr>
             <w:rStyle w:val="Hyperlink"/>
@@ -461,6 +496,7 @@
     </w:p>
     <w:p>
       <w:r>
+        <w:lastRenderedPageBreak/>
         <w:t>…</w:t>
       </w:r>
     </w:p>
@@ -531,7 +567,6 @@
     </w:p>
     <w:p>
       <w:r>
-        <w:lastRenderedPageBreak/>
         <w:t>&lt;</w:t>
       </w:r>
       <w:proofErr w:type="gramStart"/>
@@ -685,17 +720,1637 @@
         <w:t xml:space="preserve"> </w:t>
       </w:r>
       <w:r>
-        <w:t>RESPONSIBILITIES</w:t>
-      </w:r>
-      <w:r>
+        <w:t xml:space="preserve">RESPONSIBILITIES </w:t>
+      </w:r>
+      <w:r>
+        <w:t>node texts, etc.</w:t>
+      </w:r>
+    </w:p>
+    <w:p/>
+    <w:p>
+      <w:pPr>
+        <w:rPr>
+          <w:b/>
+        </w:rPr>
+      </w:pPr>
+      <w:r>
+        <w:rPr>
+          <w:b/>
+        </w:rPr>
+        <w:t xml:space="preserve">2.2. </w:t>
+      </w:r>
+      <w:proofErr w:type="spellStart"/>
+      <w:proofErr w:type="gramStart"/>
+      <w:r>
+        <w:rPr>
+          <w:b/>
+        </w:rPr>
+        <w:t>aggregated.json</w:t>
+      </w:r>
+      <w:proofErr w:type="spellEnd"/>
+      <w:proofErr w:type="gramEnd"/>
+    </w:p>
+    <w:p/>
+    <w:p>
+      <w:pPr>
+        <w:ind w:left="720"/>
+      </w:pPr>
+      <w:r>
+        <w:t>{</w:t>
+      </w:r>
+    </w:p>
+    <w:p>
+      <w:pPr>
+        <w:ind w:left="720"/>
+      </w:pPr>
+      <w:r>
+        <w:t xml:space="preserve">    "</w:t>
+      </w:r>
+      <w:proofErr w:type="gramStart"/>
+      <w:r>
+        <w:t>unsorted</w:t>
+      </w:r>
+      <w:proofErr w:type="gramEnd"/>
+      <w:r>
+        <w:t>": {</w:t>
+      </w:r>
+    </w:p>
+    <w:p>
+      <w:pPr>
+        <w:ind w:left="720"/>
+      </w:pPr>
+      <w:r>
+        <w:t xml:space="preserve">        "NEEDS": {</w:t>
+      </w:r>
+    </w:p>
+    <w:p>
+      <w:pPr>
+        <w:ind w:left="720"/>
+      </w:pPr>
+      <w:r>
+        <w:t xml:space="preserve">            "</w:t>
+      </w:r>
+      <w:proofErr w:type="spellStart"/>
+      <w:proofErr w:type="gramStart"/>
+      <w:r>
+        <w:t>textItems</w:t>
+      </w:r>
+      <w:proofErr w:type="spellEnd"/>
+      <w:proofErr w:type="gramEnd"/>
+      <w:r>
+        <w:t>": [</w:t>
+      </w:r>
+    </w:p>
+    <w:p>
+      <w:pPr>
+        <w:ind w:left="720"/>
+      </w:pPr>
+      <w:r>
+        <w:t xml:space="preserve">                {</w:t>
+      </w:r>
+    </w:p>
+    <w:p>
+      <w:pPr>
+        <w:ind w:left="720"/>
+      </w:pPr>
+      <w:r>
+        <w:t xml:space="preserve">                    "</w:t>
+      </w:r>
+      <w:proofErr w:type="gramStart"/>
+      <w:r>
+        <w:t>text</w:t>
+      </w:r>
+      <w:proofErr w:type="gramEnd"/>
+      <w:r>
+        <w:t>": &lt;needs node text 0&gt;</w:t>
+      </w:r>
+    </w:p>
+    <w:p>
+      <w:pPr>
+        <w:ind w:left="720"/>
+      </w:pPr>
+      <w:r>
+        <w:t xml:space="preserve">                },</w:t>
+      </w:r>
+    </w:p>
+    <w:p>
+      <w:pPr>
+        <w:ind w:left="720"/>
+      </w:pPr>
+      <w:r>
+        <w:t xml:space="preserve">                {</w:t>
+      </w:r>
+    </w:p>
+    <w:p>
+      <w:pPr>
+        <w:ind w:left="720"/>
+      </w:pPr>
+      <w:r>
+        <w:t xml:space="preserve">                    "</w:t>
+      </w:r>
+      <w:proofErr w:type="gramStart"/>
+      <w:r>
+        <w:t>text</w:t>
+      </w:r>
+      <w:proofErr w:type="gramEnd"/>
+      <w:r>
+        <w:t xml:space="preserve">": &lt;needs node text </w:t>
+      </w:r>
+      <w:r>
+        <w:t>1</w:t>
+      </w:r>
+      <w:r>
+        <w:t>&gt;</w:t>
+      </w:r>
+    </w:p>
+    <w:p>
+      <w:pPr>
+        <w:ind w:left="720"/>
+      </w:pPr>
+      <w:r>
+        <w:t xml:space="preserve">                },</w:t>
+      </w:r>
+    </w:p>
+    <w:p>
+      <w:pPr>
+        <w:ind w:left="720"/>
+      </w:pPr>
+      <w:r>
+        <w:t xml:space="preserve">                ...</w:t>
+      </w:r>
+    </w:p>
+    <w:p>
+      <w:pPr>
+        <w:ind w:left="720"/>
+      </w:pPr>
+      <w:r>
+        <w:t xml:space="preserve">                {</w:t>
+      </w:r>
+    </w:p>
+    <w:p>
+      <w:pPr>
+        <w:ind w:left="720"/>
+      </w:pPr>
+      <w:r>
+        <w:t xml:space="preserve">                    "</w:t>
+      </w:r>
+      <w:proofErr w:type="gramStart"/>
+      <w:r>
+        <w:t>text</w:t>
+      </w:r>
+      <w:proofErr w:type="gramEnd"/>
+      <w:r>
+        <w:t xml:space="preserve">": &lt;needs node text </w:t>
+      </w:r>
+      <w:proofErr w:type="spellStart"/>
+      <w:r>
+        <w:t>n</w:t>
+      </w:r>
+      <w:r>
+        <w:rPr>
+          <w:vertAlign w:val="subscript"/>
+        </w:rPr>
+        <w:t>needs</w:t>
+      </w:r>
+      <w:proofErr w:type="spellEnd"/>
+      <w:r>
+        <w:t>&gt;</w:t>
+      </w:r>
+    </w:p>
+    <w:p>
+      <w:pPr>
+        <w:ind w:left="720"/>
+      </w:pPr>
+      <w:r>
+        <w:t xml:space="preserve">                }</w:t>
+      </w:r>
+    </w:p>
+    <w:p>
+      <w:pPr>
+        <w:ind w:left="720"/>
+      </w:pPr>
+      <w:r>
+        <w:t xml:space="preserve">            ]</w:t>
+      </w:r>
+    </w:p>
+    <w:p>
+      <w:pPr>
+        <w:ind w:left="720"/>
+      </w:pPr>
+      <w:r>
+        <w:t xml:space="preserve">        },</w:t>
+      </w:r>
+    </w:p>
+    <w:p>
+      <w:pPr>
+        <w:ind w:left="720"/>
+      </w:pPr>
+      <w:r>
+        <w:t xml:space="preserve">        "RESOURCES": {</w:t>
+      </w:r>
+    </w:p>
+    <w:p>
+      <w:pPr>
+        <w:ind w:left="720"/>
+      </w:pPr>
+      <w:r>
+        <w:t xml:space="preserve">            "</w:t>
+      </w:r>
+      <w:proofErr w:type="spellStart"/>
+      <w:proofErr w:type="gramStart"/>
+      <w:r>
+        <w:t>textItems</w:t>
+      </w:r>
+      <w:proofErr w:type="spellEnd"/>
+      <w:proofErr w:type="gramEnd"/>
+      <w:r>
+        <w:t>": [</w:t>
+      </w:r>
+    </w:p>
+    <w:p>
+      <w:pPr>
+        <w:ind w:left="720"/>
+      </w:pPr>
+      <w:r>
+        <w:t xml:space="preserve">                {</w:t>
+      </w:r>
+    </w:p>
+    <w:p>
+      <w:pPr>
+        <w:ind w:left="720"/>
+      </w:pPr>
+      <w:r>
+        <w:t xml:space="preserve">                    "</w:t>
+      </w:r>
+      <w:proofErr w:type="gramStart"/>
+      <w:r>
+        <w:t>text</w:t>
+      </w:r>
+      <w:proofErr w:type="gramEnd"/>
+      <w:r>
+        <w:t>": &lt;resources node text 0&gt;</w:t>
+      </w:r>
+    </w:p>
+    <w:p>
+      <w:pPr>
+        <w:ind w:left="720"/>
+      </w:pPr>
+      <w:r>
+        <w:t xml:space="preserve">                },</w:t>
+      </w:r>
+    </w:p>
+    <w:p>
+      <w:pPr>
+        <w:ind w:left="720"/>
+      </w:pPr>
+      <w:r>
+        <w:t xml:space="preserve">                {</w:t>
+      </w:r>
+    </w:p>
+    <w:p>
+      <w:pPr>
+        <w:ind w:left="720"/>
+      </w:pPr>
+      <w:r>
+        <w:t xml:space="preserve">                    "</w:t>
+      </w:r>
+      <w:proofErr w:type="gramStart"/>
+      <w:r>
+        <w:t>text</w:t>
+      </w:r>
+      <w:proofErr w:type="gramEnd"/>
+      <w:r>
+        <w:t xml:space="preserve">": &lt;resources node text </w:t>
+      </w:r>
+      <w:r>
+        <w:t>1</w:t>
+      </w:r>
+      <w:r>
+        <w:t>&gt;</w:t>
+      </w:r>
+    </w:p>
+    <w:p>
+      <w:pPr>
+        <w:ind w:left="720"/>
+      </w:pPr>
+      <w:r>
+        <w:t xml:space="preserve">                },</w:t>
+      </w:r>
+    </w:p>
+    <w:p>
+      <w:pPr>
+        <w:ind w:left="720"/>
+      </w:pPr>
+      <w:r>
+        <w:t xml:space="preserve">                ...</w:t>
+      </w:r>
+    </w:p>
+    <w:p>
+      <w:pPr>
+        <w:ind w:left="720"/>
+      </w:pPr>
+      <w:r>
+        <w:t xml:space="preserve">                {</w:t>
+      </w:r>
+    </w:p>
+    <w:p>
+      <w:pPr>
+        <w:ind w:left="720"/>
+      </w:pPr>
+      <w:r>
+        <w:t xml:space="preserve">                    "</w:t>
+      </w:r>
+      <w:proofErr w:type="gramStart"/>
+      <w:r>
+        <w:t>text</w:t>
+      </w:r>
+      <w:proofErr w:type="gramEnd"/>
+      <w:r>
+        <w:t xml:space="preserve">": &lt;resources node text </w:t>
+      </w:r>
+      <w:proofErr w:type="spellStart"/>
+      <w:r>
+        <w:t>n</w:t>
+      </w:r>
+      <w:r>
+        <w:rPr>
+          <w:vertAlign w:val="subscript"/>
+        </w:rPr>
+        <w:t>resources</w:t>
+      </w:r>
+      <w:proofErr w:type="spellEnd"/>
+      <w:r>
+        <w:t>&gt;</w:t>
+      </w:r>
+    </w:p>
+    <w:p>
+      <w:pPr>
+        <w:ind w:left="720"/>
+      </w:pPr>
+      <w:r>
+        <w:t xml:space="preserve">                }</w:t>
+      </w:r>
+    </w:p>
+    <w:p>
+      <w:pPr>
+        <w:ind w:left="720"/>
+      </w:pPr>
+      <w:r>
+        <w:t xml:space="preserve">            ]</w:t>
+      </w:r>
+    </w:p>
+    <w:p>
+      <w:pPr>
+        <w:ind w:left="720"/>
+      </w:pPr>
+      <w:r>
+        <w:t xml:space="preserve">        },</w:t>
+      </w:r>
+    </w:p>
+    <w:p>
+      <w:pPr>
+        <w:ind w:left="720"/>
+      </w:pPr>
+      <w:r>
+        <w:t xml:space="preserve">        "RESPONSIBILITIES": {</w:t>
+      </w:r>
+    </w:p>
+    <w:p>
+      <w:pPr>
+        <w:ind w:left="720"/>
+      </w:pPr>
+      <w:r>
+        <w:t xml:space="preserve">            "</w:t>
+      </w:r>
+      <w:proofErr w:type="spellStart"/>
+      <w:proofErr w:type="gramStart"/>
+      <w:r>
+        <w:t>textItems</w:t>
+      </w:r>
+      <w:proofErr w:type="spellEnd"/>
+      <w:proofErr w:type="gramEnd"/>
+      <w:r>
+        <w:t>": [</w:t>
+      </w:r>
+    </w:p>
+    <w:p>
+      <w:pPr>
+        <w:ind w:left="720"/>
+      </w:pPr>
+      <w:r>
+        <w:t xml:space="preserve">                {</w:t>
+      </w:r>
+    </w:p>
+    <w:p>
+      <w:pPr>
+        <w:ind w:left="720"/>
+      </w:pPr>
+      <w:r>
+        <w:t xml:space="preserve">                   "</w:t>
+      </w:r>
+      <w:proofErr w:type="gramStart"/>
+      <w:r>
+        <w:t>text</w:t>
+      </w:r>
+      <w:proofErr w:type="gramEnd"/>
+      <w:r>
+        <w:t>": &lt;responsibilities node text 0&gt;</w:t>
+      </w:r>
+    </w:p>
+    <w:p>
+      <w:pPr>
+        <w:ind w:left="720"/>
+      </w:pPr>
+      <w:r>
+        <w:t xml:space="preserve">                },</w:t>
+      </w:r>
+    </w:p>
+    <w:p>
+      <w:pPr>
+        <w:ind w:left="720"/>
+      </w:pPr>
+      <w:r>
+        <w:t xml:space="preserve">                {</w:t>
+      </w:r>
+    </w:p>
+    <w:p>
+      <w:pPr>
+        <w:ind w:left="720"/>
+      </w:pPr>
+      <w:r>
+        <w:t xml:space="preserve">                    "</w:t>
+      </w:r>
+      <w:proofErr w:type="gramStart"/>
+      <w:r>
+        <w:t>text</w:t>
+      </w:r>
+      <w:proofErr w:type="gramEnd"/>
+      <w:r>
+        <w:t xml:space="preserve">": &lt;responsibilities node text </w:t>
+      </w:r>
+      <w:r>
+        <w:t>1</w:t>
+      </w:r>
+      <w:r>
+        <w:t>&gt;</w:t>
+      </w:r>
+    </w:p>
+    <w:p>
+      <w:pPr>
+        <w:ind w:left="720"/>
+      </w:pPr>
+      <w:r>
+        <w:t xml:space="preserve">                },</w:t>
+      </w:r>
+    </w:p>
+    <w:p>
+      <w:pPr>
+        <w:ind w:left="720"/>
+      </w:pPr>
+      <w:r>
+        <w:t xml:space="preserve">                ...</w:t>
+      </w:r>
+    </w:p>
+    <w:p>
+      <w:pPr>
+        <w:ind w:left="720"/>
+      </w:pPr>
+      <w:r>
+        <w:t xml:space="preserve">                {</w:t>
+      </w:r>
+    </w:p>
+    <w:p>
+      <w:pPr>
+        <w:ind w:left="720"/>
+      </w:pPr>
+      <w:r>
+        <w:t xml:space="preserve">                    "</w:t>
+      </w:r>
+      <w:proofErr w:type="gramStart"/>
+      <w:r>
+        <w:t>text</w:t>
+      </w:r>
+      <w:proofErr w:type="gramEnd"/>
+      <w:r>
+        <w:t xml:space="preserve">": &lt;responsibilities node text </w:t>
+      </w:r>
+      <w:proofErr w:type="spellStart"/>
+      <w:r>
+        <w:t>n</w:t>
+      </w:r>
+      <w:r>
+        <w:rPr>
+          <w:vertAlign w:val="subscript"/>
+        </w:rPr>
+        <w:t>responsibilities</w:t>
+      </w:r>
+      <w:proofErr w:type="spellEnd"/>
+      <w:r>
+        <w:t>&gt;</w:t>
+      </w:r>
+    </w:p>
+    <w:p>
+      <w:pPr>
+        <w:ind w:left="720"/>
+      </w:pPr>
+      <w:r>
+        <w:t xml:space="preserve">                }</w:t>
+      </w:r>
+    </w:p>
+    <w:p>
+      <w:pPr>
+        <w:ind w:left="720"/>
+      </w:pPr>
+      <w:r>
+        <w:t xml:space="preserve">            ]</w:t>
+      </w:r>
+    </w:p>
+    <w:p>
+      <w:pPr>
+        <w:ind w:left="720"/>
+      </w:pPr>
+      <w:r>
+        <w:t xml:space="preserve">        },</w:t>
+      </w:r>
+    </w:p>
+    <w:p>
+      <w:pPr>
+        <w:ind w:left="720"/>
+      </w:pPr>
+      <w:r>
+        <w:t xml:space="preserve">        "ROLES": {...},</w:t>
+      </w:r>
+    </w:p>
+    <w:p>
+      <w:pPr>
+        <w:ind w:left="720"/>
+      </w:pPr>
+      <w:r>
+        <w:t xml:space="preserve">        "TEXTS": {...},</w:t>
+      </w:r>
+    </w:p>
+    <w:p>
+      <w:pPr>
+        <w:ind w:left="720"/>
+      </w:pPr>
+      <w:r>
+        <w:t xml:space="preserve">        "WISHES": {</w:t>
+      </w:r>
+      <w:r>
+        <w:t>…</w:t>
+      </w:r>
+      <w:r>
+        <w:t>}</w:t>
+      </w:r>
+    </w:p>
+    <w:p>
+      <w:pPr>
+        <w:ind w:left="720"/>
+      </w:pPr>
+      <w:r>
+        <w:t xml:space="preserve">    }</w:t>
+      </w:r>
+    </w:p>
+    <w:p>
+      <w:pPr>
+        <w:ind w:left="720"/>
+      </w:pPr>
+      <w:r>
+        <w:t>}</w:t>
+      </w:r>
+    </w:p>
+    <w:p>
+      <w:pPr>
+        <w:ind w:left="720"/>
+      </w:pPr>
+    </w:p>
+    <w:p>
+      <w:pPr>
+        <w:ind w:left="720"/>
+      </w:pPr>
+      <w:proofErr w:type="gramStart"/>
+      <w:r>
+        <w:t>Note that r</w:t>
+      </w:r>
+      <w:r>
+        <w:t>ing order</w:t>
+      </w:r>
+      <w:r>
+        <w:t xml:space="preserve"> doesn’t matter.</w:t>
+      </w:r>
+      <w:proofErr w:type="gramEnd"/>
+      <w:r>
+        <w:t xml:space="preserve"> In </w:t>
+      </w:r>
+      <w:proofErr w:type="gramStart"/>
+      <w:r>
+        <w:t>the .json</w:t>
+      </w:r>
+      <w:proofErr w:type="gramEnd"/>
+      <w:r>
+        <w:t xml:space="preserve"> example above, the </w:t>
+      </w:r>
+      <w:r>
+        <w:t>rings</w:t>
+      </w:r>
+      <w:r>
+        <w:t xml:space="preserve"> are ordered alphabetically. </w:t>
+      </w:r>
+      <w:r>
+        <w:t xml:space="preserve">In the text example, they’re ordered according to </w:t>
+      </w:r>
+      <w:r>
+        <w:t>SSM position</w:t>
+      </w:r>
+      <w:r>
+        <w:t xml:space="preserve">. Either or another order is ok for </w:t>
+      </w:r>
+      <w:proofErr w:type="gramStart"/>
+      <w:r>
+        <w:t>both .json</w:t>
+      </w:r>
+      <w:proofErr w:type="gramEnd"/>
+      <w:r>
+        <w:t xml:space="preserve"> and .txt formats.</w:t>
+      </w:r>
+    </w:p>
+    <w:p>
+      <w:pPr>
+        <w:ind w:left="720"/>
+      </w:pPr>
+    </w:p>
+    <w:p>
+      <w:pPr>
+        <w:ind w:left="720"/>
+        <w:rPr>
+          <w:b/>
+        </w:rPr>
+      </w:pPr>
+      <w:r>
+        <w:rPr>
+          <w:b/>
+        </w:rPr>
+        <w:t xml:space="preserve">2.3 Other </w:t>
+      </w:r>
+      <w:proofErr w:type="spellStart"/>
+      <w:proofErr w:type="gramStart"/>
+      <w:r>
+        <w:rPr>
+          <w:b/>
+        </w:rPr>
+        <w:t>blm.R</w:t>
+      </w:r>
+      <w:proofErr w:type="spellEnd"/>
+      <w:proofErr w:type="gramEnd"/>
+      <w:r>
+        <w:rPr>
+          <w:b/>
+        </w:rPr>
         <w:t xml:space="preserve"> </w:t>
       </w:r>
       <w:r>
-        <w:t>node texts, etc.</w:t>
+        <w:rPr>
+          <w:b/>
+        </w:rPr>
+        <w:t>.json</w:t>
+      </w:r>
+      <w:r>
+        <w:rPr>
+          <w:b/>
+        </w:rPr>
+        <w:t xml:space="preserve"> output </w:t>
+      </w:r>
+      <w:r>
+        <w:rPr>
+          <w:b/>
+        </w:rPr>
+        <w:t>files</w:t>
+      </w:r>
+    </w:p>
+    <w:p>
+      <w:pPr>
+        <w:ind w:left="720"/>
+      </w:pPr>
+    </w:p>
+    <w:p>
+      <w:pPr>
+        <w:ind w:left="720"/>
+      </w:pPr>
+      <w:r>
+        <w:t xml:space="preserve">There are also </w:t>
+      </w:r>
+      <w:proofErr w:type="gramStart"/>
+      <w:r>
+        <w:t>separate .json</w:t>
+      </w:r>
+      <w:proofErr w:type="gramEnd"/>
+      <w:r>
+        <w:t xml:space="preserve"> files output by </w:t>
+      </w:r>
+      <w:proofErr w:type="spellStart"/>
+      <w:r>
+        <w:t>blm.R</w:t>
+      </w:r>
+      <w:proofErr w:type="spellEnd"/>
+      <w:r>
+        <w:t xml:space="preserve"> for each of the </w:t>
+      </w:r>
+      <w:r>
+        <w:t>rings</w:t>
+      </w:r>
+      <w:r>
+        <w:t xml:space="preserve">, to facilitate sorting </w:t>
+      </w:r>
+      <w:r>
+        <w:t>texts for one ring (i.e., node)</w:t>
+      </w:r>
+      <w:r>
+        <w:t xml:space="preserve"> type at a time. As a representative example, the format for </w:t>
+      </w:r>
+      <w:proofErr w:type="spellStart"/>
+      <w:r>
+        <w:rPr>
+          <w:i/>
+        </w:rPr>
+        <w:t>NEEDS</w:t>
+      </w:r>
+      <w:r>
+        <w:rPr>
+          <w:i/>
+        </w:rPr>
+        <w:t>.json</w:t>
+      </w:r>
+      <w:proofErr w:type="spellEnd"/>
+      <w:r>
+        <w:t xml:space="preserve"> is as follows:</w:t>
+      </w:r>
+    </w:p>
+    <w:p>
+      <w:pPr>
+        <w:ind w:left="720"/>
+      </w:pPr>
+    </w:p>
+    <w:p>
+      <w:pPr>
+        <w:ind w:left="720"/>
+      </w:pPr>
+      <w:r>
+        <w:t>{</w:t>
+      </w:r>
+    </w:p>
+    <w:p>
+      <w:pPr>
+        <w:ind w:left="720"/>
+      </w:pPr>
+      <w:r>
+        <w:t xml:space="preserve">    "</w:t>
+      </w:r>
+      <w:proofErr w:type="gramStart"/>
+      <w:r>
+        <w:t>unsorted</w:t>
+      </w:r>
+      <w:proofErr w:type="gramEnd"/>
+      <w:r>
+        <w:t>": {</w:t>
+      </w:r>
+    </w:p>
+    <w:p>
+      <w:pPr>
+        <w:ind w:left="720"/>
+      </w:pPr>
+      <w:r>
+        <w:t xml:space="preserve">        "NEEDS": </w:t>
+      </w:r>
+      <w:proofErr w:type="gramStart"/>
+      <w:r>
+        <w:t xml:space="preserve">{ </w:t>
+      </w:r>
+      <w:proofErr w:type="gramEnd"/>
+    </w:p>
+    <w:p>
+      <w:pPr>
+        <w:ind w:left="720"/>
+      </w:pPr>
+      <w:r>
+        <w:t xml:space="preserve">            "</w:t>
+      </w:r>
+      <w:proofErr w:type="spellStart"/>
+      <w:proofErr w:type="gramStart"/>
+      <w:r>
+        <w:t>textItems</w:t>
+      </w:r>
+      <w:proofErr w:type="spellEnd"/>
+      <w:proofErr w:type="gramEnd"/>
+      <w:r>
+        <w:t>": [</w:t>
+      </w:r>
+    </w:p>
+    <w:p>
+      <w:pPr>
+        <w:ind w:left="720"/>
+      </w:pPr>
+      <w:r>
+        <w:t xml:space="preserve">                {</w:t>
+      </w:r>
+    </w:p>
+    <w:p>
+      <w:pPr>
+        <w:ind w:left="720"/>
+      </w:pPr>
+      <w:r>
+        <w:t xml:space="preserve">                    "</w:t>
+      </w:r>
+      <w:proofErr w:type="gramStart"/>
+      <w:r>
+        <w:t>text</w:t>
+      </w:r>
+      <w:proofErr w:type="gramEnd"/>
+      <w:r>
+        <w:t>": &lt;needs node text 0&gt;</w:t>
+      </w:r>
+    </w:p>
+    <w:p>
+      <w:pPr>
+        <w:ind w:left="720"/>
+      </w:pPr>
+      <w:r>
+        <w:t xml:space="preserve">                },</w:t>
+      </w:r>
+    </w:p>
+    <w:p>
+      <w:pPr>
+        <w:ind w:left="720"/>
+      </w:pPr>
+      <w:r>
+        <w:t xml:space="preserve">                {</w:t>
+      </w:r>
+    </w:p>
+    <w:p>
+      <w:pPr>
+        <w:ind w:left="720"/>
+      </w:pPr>
+      <w:r>
+        <w:t xml:space="preserve">                    "</w:t>
+      </w:r>
+      <w:proofErr w:type="gramStart"/>
+      <w:r>
+        <w:t>text</w:t>
+      </w:r>
+      <w:proofErr w:type="gramEnd"/>
+      <w:r>
+        <w:t xml:space="preserve">": &lt;needs node text </w:t>
+      </w:r>
+      <w:r>
+        <w:t>1</w:t>
+      </w:r>
+      <w:r>
+        <w:t>&gt;</w:t>
+      </w:r>
+    </w:p>
+    <w:p>
+      <w:pPr>
+        <w:ind w:left="720"/>
+      </w:pPr>
+      <w:r>
+        <w:t xml:space="preserve">                },</w:t>
+      </w:r>
+    </w:p>
+    <w:p>
+      <w:pPr>
+        <w:ind w:left="720"/>
+      </w:pPr>
+      <w:r>
+        <w:t xml:space="preserve">                ...</w:t>
+      </w:r>
+    </w:p>
+    <w:p>
+      <w:pPr>
+        <w:ind w:left="720"/>
+      </w:pPr>
+      <w:r>
+        <w:t xml:space="preserve">                {</w:t>
+      </w:r>
+    </w:p>
+    <w:p>
+      <w:pPr>
+        <w:ind w:left="720"/>
+      </w:pPr>
+      <w:r>
+        <w:t xml:space="preserve">                    "</w:t>
+      </w:r>
+      <w:proofErr w:type="gramStart"/>
+      <w:r>
+        <w:t>text</w:t>
+      </w:r>
+      <w:proofErr w:type="gramEnd"/>
+      <w:r>
+        <w:t xml:space="preserve">": &lt;needs node text </w:t>
+      </w:r>
+      <w:proofErr w:type="spellStart"/>
+      <w:r>
+        <w:t>n</w:t>
+      </w:r>
+      <w:r>
+        <w:rPr>
+          <w:vertAlign w:val="subscript"/>
+        </w:rPr>
+        <w:t>needs</w:t>
+      </w:r>
+      <w:proofErr w:type="spellEnd"/>
+      <w:r>
+        <w:t>&gt;</w:t>
+      </w:r>
+    </w:p>
+    <w:p>
+      <w:pPr>
+        <w:ind w:left="720"/>
+      </w:pPr>
+      <w:r>
+        <w:t xml:space="preserve">                }</w:t>
+      </w:r>
+    </w:p>
+    <w:p>
+      <w:pPr>
+        <w:ind w:left="720"/>
+      </w:pPr>
+      <w:r>
+        <w:t xml:space="preserve">            ]</w:t>
+      </w:r>
+    </w:p>
+    <w:p>
+      <w:pPr>
+        <w:ind w:left="720"/>
+      </w:pPr>
+      <w:r>
+        <w:t xml:space="preserve">        }</w:t>
+      </w:r>
+    </w:p>
+    <w:p>
+      <w:pPr>
+        <w:ind w:left="720"/>
+      </w:pPr>
+      <w:r>
+        <w:t xml:space="preserve">    }</w:t>
+      </w:r>
+    </w:p>
+    <w:p>
+      <w:pPr>
+        <w:ind w:left="720"/>
+      </w:pPr>
+      <w:r>
+        <w:t>}</w:t>
+      </w:r>
+    </w:p>
+    <w:p>
+      <w:pPr>
+        <w:ind w:left="720"/>
+      </w:pPr>
+      <w:proofErr w:type="gramStart"/>
+      <w:r>
+        <w:t>where</w:t>
+      </w:r>
+      <w:proofErr w:type="gramEnd"/>
+      <w:r>
+        <w:t xml:space="preserve"> there are 0 to </w:t>
+      </w:r>
+      <w:proofErr w:type="spellStart"/>
+      <w:r>
+        <w:t>n</w:t>
+      </w:r>
+      <w:r>
+        <w:rPr>
+          <w:vertAlign w:val="subscript"/>
+        </w:rPr>
+        <w:t>needs</w:t>
+      </w:r>
+      <w:proofErr w:type="spellEnd"/>
+      <w:r>
+        <w:rPr>
+          <w:vertAlign w:val="subscript"/>
+        </w:rPr>
+        <w:t xml:space="preserve"> </w:t>
+      </w:r>
+      <w:r>
+        <w:rPr>
+          <w:i/>
+        </w:rPr>
+        <w:t>Needs</w:t>
+      </w:r>
+      <w:r>
+        <w:t xml:space="preserve"> text items.</w:t>
+      </w:r>
+    </w:p>
+    <w:p>
+      <w:pPr>
+        <w:ind w:left="720"/>
+      </w:pPr>
+    </w:p>
+    <w:p>
+      <w:pPr>
+        <w:rPr>
+          <w:b/>
+        </w:rPr>
+      </w:pPr>
+      <w:r>
+        <w:rPr>
+          <w:b/>
+        </w:rPr>
+        <w:t xml:space="preserve">3. Sort </w:t>
+      </w:r>
+      <w:r>
+        <w:rPr>
+          <w:b/>
+        </w:rPr>
+        <w:t>f</w:t>
+      </w:r>
+      <w:r>
+        <w:rPr>
+          <w:b/>
+        </w:rPr>
+        <w:t>ile</w:t>
+      </w:r>
+      <w:r>
+        <w:rPr>
+          <w:b/>
+        </w:rPr>
+        <w:t xml:space="preserve"> </w:t>
+      </w:r>
+      <w:r>
+        <w:rPr>
+          <w:b/>
+        </w:rPr>
+        <w:t>f</w:t>
+      </w:r>
+      <w:r>
+        <w:rPr>
+          <w:b/>
+        </w:rPr>
+        <w:t>ormats</w:t>
+      </w:r>
+      <w:r>
+        <w:rPr>
+          <w:b/>
+        </w:rPr>
+        <w:t>: input and output</w:t>
+      </w:r>
+    </w:p>
+    <w:p>
+      <w:pPr>
+        <w:rPr>
+          <w:b/>
+        </w:rPr>
+      </w:pPr>
+    </w:p>
+    <w:p>
+      <w:r>
+        <w:t xml:space="preserve">The </w:t>
+      </w:r>
+      <w:r>
+        <w:rPr>
+          <w:i/>
+        </w:rPr>
+        <w:t>s</w:t>
+      </w:r>
+      <w:r>
+        <w:rPr>
+          <w:i/>
+        </w:rPr>
+        <w:t>ort</w:t>
+      </w:r>
+      <w:r>
+        <w:t xml:space="preserve"> </w:t>
+      </w:r>
+      <w:r>
+        <w:t xml:space="preserve">website </w:t>
+      </w:r>
+      <w:r>
+        <w:t xml:space="preserve">will accept as input any of the file inputs described in Section 2 above. Note that </w:t>
+      </w:r>
+      <w:r>
+        <w:t xml:space="preserve">for </w:t>
+      </w:r>
+      <w:r>
+        <w:t xml:space="preserve">all </w:t>
+      </w:r>
+      <w:proofErr w:type="gramStart"/>
+      <w:r>
+        <w:t xml:space="preserve">the </w:t>
+      </w:r>
+      <w:r>
+        <w:t>.json</w:t>
+      </w:r>
+      <w:proofErr w:type="gramEnd"/>
+      <w:r>
+        <w:t xml:space="preserve"> formats </w:t>
+      </w:r>
+      <w:r>
+        <w:t xml:space="preserve">in section 2 </w:t>
+      </w:r>
+      <w:r>
+        <w:t xml:space="preserve">there is only one </w:t>
+      </w:r>
+      <w:r>
+        <w:t xml:space="preserve">top-level </w:t>
+      </w:r>
+      <w:r>
+        <w:t>key</w:t>
+      </w:r>
+      <w:r>
+        <w:t>-value pair inside the outermost {}:</w:t>
       </w:r>
     </w:p>
     <w:p/>
     <w:p>
+      <w:r>
+        <w:t>{“</w:t>
+      </w:r>
+      <w:proofErr w:type="gramStart"/>
+      <w:r>
+        <w:t>unsorted</w:t>
+      </w:r>
+      <w:proofErr w:type="gramEnd"/>
+      <w:r>
+        <w:t>”: {…}}</w:t>
+      </w:r>
+    </w:p>
+    <w:p/>
+    <w:p>
+      <w:r>
+        <w:t xml:space="preserve">This is because </w:t>
+      </w:r>
+      <w:proofErr w:type="spellStart"/>
+      <w:proofErr w:type="gramStart"/>
+      <w:r>
+        <w:t>blm.R</w:t>
+      </w:r>
+      <w:proofErr w:type="spellEnd"/>
+      <w:proofErr w:type="gramEnd"/>
+      <w:r>
+        <w:t xml:space="preserve"> outputs only unsorted node text items, organized </w:t>
+      </w:r>
+      <w:r>
+        <w:t>by</w:t>
+      </w:r>
+      <w:r>
+        <w:t xml:space="preserve"> ring.</w:t>
+      </w:r>
+    </w:p>
+    <w:p/>
+    <w:p>
+      <w:r>
+        <w:t xml:space="preserve">The full </w:t>
+      </w:r>
+      <w:r>
+        <w:rPr>
+          <w:i/>
+        </w:rPr>
+        <w:t>sort</w:t>
+      </w:r>
+      <w:r>
+        <w:t xml:space="preserve"> input-output format has a second top-level key-value pair – </w:t>
+      </w:r>
+      <w:r>
+        <w:t xml:space="preserve">key: </w:t>
+      </w:r>
+      <w:r>
+        <w:t xml:space="preserve">“sorted” – </w:t>
+      </w:r>
+      <w:r>
+        <w:t xml:space="preserve">whose lower-level values are </w:t>
+      </w:r>
+      <w:r>
+        <w:t>organized by (i.e</w:t>
+      </w:r>
+      <w:r>
+        <w:t>.</w:t>
+      </w:r>
+      <w:r>
+        <w:t xml:space="preserve">, sorted according to) </w:t>
+      </w:r>
+      <w:r>
+        <w:rPr>
+          <w:i/>
+        </w:rPr>
+        <w:t>codes</w:t>
+      </w:r>
+      <w:r>
+        <w:t xml:space="preserve"> assigned</w:t>
+      </w:r>
+      <w:r>
+        <w:t xml:space="preserve"> during the sort process, so that the top-level structure looks like this: </w:t>
+      </w:r>
+    </w:p>
+    <w:p/>
+    <w:p>
+      <w:r>
+        <w:t>{</w:t>
+      </w:r>
+      <w:r>
+        <w:t>“</w:t>
+      </w:r>
+      <w:proofErr w:type="gramStart"/>
+      <w:r>
+        <w:t>sorted</w:t>
+      </w:r>
+      <w:proofErr w:type="gramEnd"/>
+      <w:r>
+        <w:t>”: […], “unsorted”: {…}</w:t>
+      </w:r>
+      <w:r>
+        <w:t>}</w:t>
+      </w:r>
+    </w:p>
+    <w:p/>
+    <w:p>
+      <w:r>
+        <w:t xml:space="preserve">Each element of the “sorted” array is an object representing a </w:t>
+      </w:r>
+      <w:r>
+        <w:rPr>
+          <w:i/>
+        </w:rPr>
+        <w:t>code</w:t>
+      </w:r>
+      <w:r>
+        <w:rPr>
+          <w:i/>
+        </w:rPr>
+        <w:t xml:space="preserve"> </w:t>
+      </w:r>
+      <w:r>
+        <w:t xml:space="preserve">plus the text items associated with that code. Each element of the “unsorted” object is an object representing a ring name (i.e., SSM node type: role, need, etc.) </w:t>
+      </w:r>
+      <w:r>
+        <w:t>plus an array of</w:t>
+      </w:r>
+      <w:r>
+        <w:t xml:space="preserve"> the text items belonging to that ring.</w:t>
+      </w:r>
+    </w:p>
+    <w:p/>
+    <w:p>
+      <w:r>
+        <w:t>T</w:t>
+      </w:r>
+      <w:r>
+        <w:t xml:space="preserve">he full </w:t>
+      </w:r>
+      <w:r>
+        <w:rPr>
+          <w:i/>
+        </w:rPr>
+        <w:t>sort</w:t>
+      </w:r>
+      <w:r>
+        <w:t xml:space="preserve"> input-output format includes several additional key-value pairs for each text object, both for sorted and unsorted items. The </w:t>
+      </w:r>
+      <w:r>
+        <w:t xml:space="preserve">values associated with </w:t>
+      </w:r>
+      <w:r>
+        <w:t xml:space="preserve">keys </w:t>
+      </w:r>
+      <w:r>
+        <w:t>“</w:t>
+      </w:r>
+      <w:proofErr w:type="spellStart"/>
+      <w:r>
+        <w:t>dataIndex</w:t>
+      </w:r>
+      <w:proofErr w:type="spellEnd"/>
+      <w:r>
+        <w:t>” and “</w:t>
+      </w:r>
+      <w:proofErr w:type="spellStart"/>
+      <w:r>
+        <w:t>displayedText</w:t>
+      </w:r>
+      <w:proofErr w:type="spellEnd"/>
+      <w:r>
+        <w:t>” define appearance and positioning of text</w:t>
+      </w:r>
+      <w:r>
+        <w:t xml:space="preserve"> when displayed on the </w:t>
+      </w:r>
+      <w:r>
+        <w:rPr>
+          <w:i/>
+        </w:rPr>
+        <w:t>sort</w:t>
+      </w:r>
+      <w:r>
+        <w:t xml:space="preserve"> website</w:t>
+      </w:r>
+      <w:r>
+        <w:t>: “</w:t>
+      </w:r>
+      <w:proofErr w:type="spellStart"/>
+      <w:r>
+        <w:t>displayedText</w:t>
+      </w:r>
+      <w:proofErr w:type="spellEnd"/>
+      <w:r>
+        <w:t xml:space="preserve">” defines how an item looks when it’s displayed in the “unsorted” column, i.e., with the addition of a number &lt;n&gt; in front </w:t>
+      </w:r>
+      <w:r>
+        <w:t>of the text item followed by “.  </w:t>
+      </w:r>
+      <w:r>
+        <w:t xml:space="preserve">“ and the text item. The </w:t>
+      </w:r>
+      <w:r>
+        <w:t xml:space="preserve">value associated with </w:t>
+      </w:r>
+      <w:r>
+        <w:t>“</w:t>
+      </w:r>
+      <w:proofErr w:type="spellStart"/>
+      <w:r>
+        <w:t>dataIndex</w:t>
+      </w:r>
+      <w:proofErr w:type="spellEnd"/>
+      <w:r>
+        <w:t xml:space="preserve">” determines where a text item is placed in the unsorted column, or where it is reinserted if it is </w:t>
+      </w:r>
+      <w:r>
+        <w:t xml:space="preserve">later </w:t>
+      </w:r>
+      <w:r>
+        <w:t xml:space="preserve">removed from one of the coded boxes. </w:t>
+      </w:r>
+      <w:r>
+        <w:t xml:space="preserve">The “id” key is used to maintain unique id values and the </w:t>
+      </w:r>
+      <w:r>
+        <w:t>DOM text element is assigned that id. “</w:t>
+      </w:r>
+      <w:proofErr w:type="gramStart"/>
+      <w:r>
+        <w:t>text</w:t>
+      </w:r>
+      <w:proofErr w:type="gramEnd"/>
+      <w:r>
+        <w:t xml:space="preserve">” is used to hold the core text value </w:t>
+      </w:r>
+      <w:r>
+        <w:t xml:space="preserve">– the actual node text item as is in the originating SSM – </w:t>
+      </w:r>
+      <w:r>
+        <w:t xml:space="preserve">whether or not it’s numbered in the unsorted list. </w:t>
+      </w:r>
+    </w:p>
+    <w:p/>
+    <w:p>
+      <w:r>
+        <w:t xml:space="preserve">Under “unsorted,” ring names </w:t>
+      </w:r>
+      <w:r>
+        <w:t>(</w:t>
+      </w:r>
+      <w:r>
+        <w:t xml:space="preserve">“ROLES”, </w:t>
+      </w:r>
+      <w:r>
+        <w:t xml:space="preserve">“NEEDS”, etc.) </w:t>
+      </w:r>
+      <w:r>
+        <w:t xml:space="preserve">receive additional fields in </w:t>
+      </w:r>
+      <w:r>
+        <w:rPr>
+          <w:i/>
+        </w:rPr>
+        <w:t>sort</w:t>
+      </w:r>
+      <w:r>
+        <w:t xml:space="preserve"> input-output format output: “</w:t>
+      </w:r>
+      <w:proofErr w:type="spellStart"/>
+      <w:r>
+        <w:t>dataIndex</w:t>
+      </w:r>
+      <w:proofErr w:type="spellEnd"/>
+      <w:r>
+        <w:t>”, again for positioning in the unsorted list</w:t>
+      </w:r>
+      <w:proofErr w:type="gramStart"/>
+      <w:r>
+        <w:t>;</w:t>
+      </w:r>
+      <w:proofErr w:type="gramEnd"/>
+      <w:r>
+        <w:t xml:space="preserve"> </w:t>
+      </w:r>
+      <w:r>
+        <w:t xml:space="preserve">“id”, for assignment in the DOM. </w:t>
+      </w:r>
+    </w:p>
+    <w:p/>
+    <w:p>
+      <w:r>
+        <w:t>“</w:t>
+      </w:r>
+      <w:proofErr w:type="gramStart"/>
+      <w:r>
+        <w:t>sorted</w:t>
+      </w:r>
+      <w:proofErr w:type="gramEnd"/>
+      <w:r>
+        <w:t xml:space="preserve">” text objects </w:t>
+      </w:r>
+      <w:r>
+        <w:t>will</w:t>
+      </w:r>
+      <w:r>
+        <w:t xml:space="preserve"> have the</w:t>
+      </w:r>
+      <w:r>
+        <w:t>se</w:t>
+      </w:r>
+      <w:r>
+        <w:t xml:space="preserve"> same </w:t>
+      </w:r>
+      <w:r>
+        <w:t xml:space="preserve">additional </w:t>
+      </w:r>
+      <w:r>
+        <w:t>fields as  unsorted text items, and for the same reasons: “</w:t>
+      </w:r>
+      <w:proofErr w:type="spellStart"/>
+      <w:r>
+        <w:t>dataIndex</w:t>
+      </w:r>
+      <w:proofErr w:type="spellEnd"/>
+      <w:r>
+        <w:t>”, “text”, “</w:t>
+      </w:r>
+      <w:proofErr w:type="spellStart"/>
+      <w:r>
+        <w:t>displayedText</w:t>
+      </w:r>
+      <w:proofErr w:type="spellEnd"/>
+      <w:r>
+        <w:t>”, and “id”.</w:t>
+      </w:r>
+    </w:p>
+    <w:p/>
+    <w:p>
+      <w:r>
+        <w:t xml:space="preserve">Under “sorted”, </w:t>
+      </w:r>
+      <w:r>
+        <w:rPr>
+          <w:i/>
+        </w:rPr>
+        <w:t>codes</w:t>
+      </w:r>
+      <w:r>
+        <w:rPr>
+          <w:i/>
+        </w:rPr>
+        <w:t xml:space="preserve"> </w:t>
+      </w:r>
+      <w:r>
+        <w:t>fulfill</w:t>
+      </w:r>
+      <w:r>
+        <w:t xml:space="preserve"> an organizing function somewhat like the ring names under “unsorted”, in that an array of “</w:t>
+      </w:r>
+      <w:proofErr w:type="spellStart"/>
+      <w:r>
+        <w:t>textItems</w:t>
+      </w:r>
+      <w:proofErr w:type="spellEnd"/>
+      <w:r>
+        <w:t>” belongs to each. However, codes provide the titles for the boxes into which text Items are sorted, and they have these fields: “title”, the box name and ultimately the code itself; “</w:t>
+      </w:r>
+      <w:proofErr w:type="spellStart"/>
+      <w:r>
+        <w:t>xform</w:t>
+      </w:r>
+      <w:proofErr w:type="spellEnd"/>
+      <w:r>
+        <w:t xml:space="preserve">” which determines where the corresponding </w:t>
+      </w:r>
+      <w:proofErr w:type="gramStart"/>
+      <w:r>
+        <w:t>box</w:t>
+      </w:r>
+      <w:proofErr w:type="gramEnd"/>
+      <w:r>
+        <w:t xml:space="preserve"> is placed in the </w:t>
+      </w:r>
+      <w:r>
+        <w:rPr>
+          <w:i/>
+        </w:rPr>
+        <w:t>sort</w:t>
+      </w:r>
+      <w:r>
+        <w:t xml:space="preserve"> window.</w:t>
+      </w:r>
+    </w:p>
+    <w:p/>
+    <w:p>
+      <w:r>
+        <w:t xml:space="preserve">These </w:t>
+      </w:r>
+      <w:r>
+        <w:t xml:space="preserve">fields are optional for unsorted </w:t>
+      </w:r>
+      <w:r>
+        <w:rPr>
+          <w:i/>
+        </w:rPr>
+        <w:t>sort</w:t>
+      </w:r>
+      <w:r>
+        <w:t xml:space="preserve"> input, and will be provided by </w:t>
+      </w:r>
+      <w:r>
+        <w:rPr>
+          <w:i/>
+        </w:rPr>
+        <w:t>sort</w:t>
+      </w:r>
+      <w:r>
+        <w:t>: “</w:t>
+      </w:r>
+      <w:proofErr w:type="spellStart"/>
+      <w:r>
+        <w:t>dataIndex</w:t>
+      </w:r>
+      <w:proofErr w:type="spellEnd"/>
+      <w:r>
+        <w:t>” and “id” (for “</w:t>
+      </w:r>
+      <w:proofErr w:type="spellStart"/>
+      <w:r>
+        <w:t>textItems</w:t>
+      </w:r>
+      <w:proofErr w:type="spellEnd"/>
+      <w:r>
+        <w:t>” sorted and unsorted, and ring names, the latter under “unsorted” only); “</w:t>
+      </w:r>
+      <w:proofErr w:type="spellStart"/>
+      <w:r>
+        <w:t>displayedText</w:t>
+      </w:r>
+      <w:proofErr w:type="spellEnd"/>
+      <w:r>
+        <w:t>” (for all</w:t>
+      </w:r>
+      <w:r>
+        <w:t xml:space="preserve"> </w:t>
+      </w:r>
+      <w:r>
+        <w:t>“</w:t>
+      </w:r>
+      <w:proofErr w:type="spellStart"/>
+      <w:r>
+        <w:t>textItems</w:t>
+      </w:r>
+      <w:proofErr w:type="spellEnd"/>
+      <w:r>
+        <w:t>”); “title” and “</w:t>
+      </w:r>
+      <w:proofErr w:type="spellStart"/>
+      <w:r>
+        <w:t>xform</w:t>
+      </w:r>
+      <w:proofErr w:type="spellEnd"/>
+      <w:r>
+        <w:t xml:space="preserve">” (for code names, which are by definition “sorted” only). </w:t>
+      </w:r>
+      <w:r>
+        <w:t xml:space="preserve"> Once some items are sorted, all fields are required (and provided in </w:t>
+      </w:r>
+      <w:proofErr w:type="gramStart"/>
+      <w:r>
+        <w:rPr>
+          <w:i/>
+        </w:rPr>
+        <w:t>sort</w:t>
+      </w:r>
+      <w:r>
+        <w:t xml:space="preserve">  .json</w:t>
+      </w:r>
+      <w:proofErr w:type="gramEnd"/>
+      <w:r>
+        <w:t xml:space="preserve"> output) and will be used when a partially or fully sorted file is reopened in </w:t>
+      </w:r>
+      <w:r>
+        <w:rPr>
+          <w:i/>
+        </w:rPr>
+        <w:t>sort</w:t>
+      </w:r>
+      <w:r>
+        <w:t>.</w:t>
+      </w:r>
+    </w:p>
+    <w:p/>
+    <w:p>
       <w:pPr>
         <w:rPr>
           <w:b/>
@@ -705,1752 +2360,285 @@
         <w:rPr>
           <w:b/>
         </w:rPr>
-        <w:t xml:space="preserve">2.2. </w:t>
-      </w:r>
-      <w:proofErr w:type="spellStart"/>
-      <w:proofErr w:type="gramStart"/>
+        <w:t xml:space="preserve">4. </w:t>
+      </w:r>
+      <w:proofErr w:type="spellStart"/>
       <w:r>
         <w:rPr>
           <w:b/>
         </w:rPr>
-        <w:t>aggregated.json</w:t>
-      </w:r>
-      <w:proofErr w:type="spellEnd"/>
-      <w:proofErr w:type="gramEnd"/>
+        <w:t>AddCodesToBLM.R</w:t>
+      </w:r>
+      <w:proofErr w:type="spellEnd"/>
+      <w:r>
+        <w:rPr>
+          <w:b/>
+        </w:rPr>
+        <w:t xml:space="preserve"> input</w:t>
+      </w:r>
     </w:p>
     <w:p/>
     <w:p>
-      <w:pPr>
-        <w:ind w:left="720"/>
-      </w:pPr>
-      <w:r>
-        <w:t>{</w:t>
-      </w:r>
-    </w:p>
-    <w:p>
-      <w:pPr>
-        <w:ind w:left="720"/>
-      </w:pPr>
-      <w:r>
-        <w:t xml:space="preserve">    "</w:t>
-      </w:r>
-      <w:proofErr w:type="gramStart"/>
-      <w:r>
-        <w:t>unsorted</w:t>
-      </w:r>
-      <w:proofErr w:type="gramEnd"/>
-      <w:r>
-        <w:t>": {</w:t>
-      </w:r>
-    </w:p>
-    <w:p>
-      <w:pPr>
-        <w:ind w:left="720"/>
-      </w:pPr>
-      <w:r>
-        <w:t xml:space="preserve">        "NEEDS": {</w:t>
-      </w:r>
-    </w:p>
-    <w:p>
-      <w:pPr>
-        <w:ind w:left="720"/>
-      </w:pPr>
-      <w:r>
-        <w:t xml:space="preserve">            "</w:t>
-      </w:r>
-      <w:proofErr w:type="spellStart"/>
-      <w:proofErr w:type="gramStart"/>
+      <w:r>
+        <w:t xml:space="preserve">This </w:t>
+      </w:r>
+      <w:proofErr w:type="gramStart"/>
+      <w:r>
+        <w:t>same .json</w:t>
+      </w:r>
+      <w:proofErr w:type="gramEnd"/>
+      <w:r>
+        <w:t xml:space="preserve"> full file format is used for input into </w:t>
+      </w:r>
+      <w:proofErr w:type="spellStart"/>
+      <w:r>
+        <w:t>AddCodesToBLM.R</w:t>
+      </w:r>
+      <w:proofErr w:type="spellEnd"/>
+      <w:r>
+        <w:t xml:space="preserve"> for the first post-sort step in the SSM file processing sequence. At this time, the </w:t>
+      </w:r>
+      <w:r>
+        <w:rPr>
+          <w:i/>
+        </w:rPr>
+        <w:t>sort</w:t>
+      </w:r>
+      <w:r>
+        <w:t xml:space="preserve">-specific elements are ignored: </w:t>
+      </w:r>
+      <w:r>
+        <w:t>“id”, “</w:t>
+      </w:r>
+      <w:proofErr w:type="spellStart"/>
+      <w:r>
+        <w:t>xform</w:t>
+      </w:r>
+      <w:proofErr w:type="spellEnd"/>
+      <w:r>
+        <w:t>”, “</w:t>
+      </w:r>
+      <w:proofErr w:type="spellStart"/>
+      <w:r>
+        <w:t>displayedText</w:t>
+      </w:r>
+      <w:proofErr w:type="spellEnd"/>
+      <w:r>
+        <w:t>”, “</w:t>
+      </w:r>
+      <w:proofErr w:type="spellStart"/>
+      <w:r>
+        <w:t>dataIndex</w:t>
+      </w:r>
+      <w:proofErr w:type="spellEnd"/>
+      <w:r>
+        <w:t>” for all sorted elements (</w:t>
+      </w:r>
+      <w:proofErr w:type="spellStart"/>
       <w:r>
         <w:t>textItems</w:t>
       </w:r>
       <w:proofErr w:type="spellEnd"/>
-      <w:proofErr w:type="gramEnd"/>
-      <w:r>
-        <w:t>": [</w:t>
-      </w:r>
-    </w:p>
-    <w:p>
-      <w:pPr>
-        <w:ind w:left="720"/>
-      </w:pPr>
-      <w:r>
-        <w:t xml:space="preserve">                {</w:t>
-      </w:r>
-    </w:p>
-    <w:p>
-      <w:pPr>
-        <w:ind w:left="720"/>
-      </w:pPr>
-      <w:r>
-        <w:t xml:space="preserve">                    "</w:t>
-      </w:r>
-      <w:proofErr w:type="gramStart"/>
-      <w:r>
-        <w:t>text</w:t>
-      </w:r>
-      <w:proofErr w:type="gramEnd"/>
-      <w:r>
-        <w:t>": &lt;needs node text 0&gt;</w:t>
-      </w:r>
-    </w:p>
-    <w:p>
-      <w:pPr>
-        <w:ind w:left="720"/>
-      </w:pPr>
-      <w:r>
-        <w:t xml:space="preserve">                },</w:t>
-      </w:r>
-    </w:p>
-    <w:p>
-      <w:pPr>
-        <w:ind w:left="720"/>
-      </w:pPr>
-      <w:r>
-        <w:t xml:space="preserve">                {</w:t>
-      </w:r>
-    </w:p>
-    <w:p>
-      <w:pPr>
-        <w:ind w:left="720"/>
-      </w:pPr>
-      <w:r>
-        <w:t xml:space="preserve">                    "</w:t>
-      </w:r>
-      <w:proofErr w:type="gramStart"/>
-      <w:r>
-        <w:t>text</w:t>
-      </w:r>
-      <w:proofErr w:type="gramEnd"/>
-      <w:r>
-        <w:t xml:space="preserve">": &lt;needs node text </w:t>
-      </w:r>
-      <w:r>
-        <w:t>1</w:t>
-      </w:r>
-      <w:r>
-        <w:t>&gt;</w:t>
-      </w:r>
-    </w:p>
-    <w:p>
-      <w:pPr>
-        <w:ind w:left="720"/>
-      </w:pPr>
-      <w:r>
-        <w:t xml:space="preserve">                },</w:t>
-      </w:r>
-    </w:p>
-    <w:p>
-      <w:pPr>
-        <w:ind w:left="720"/>
-      </w:pPr>
-      <w:r>
-        <w:t xml:space="preserve">                ...</w:t>
-      </w:r>
-    </w:p>
-    <w:p>
-      <w:pPr>
-        <w:ind w:left="720"/>
-      </w:pPr>
-      <w:r>
-        <w:t xml:space="preserve">                {</w:t>
-      </w:r>
-    </w:p>
-    <w:p>
-      <w:pPr>
-        <w:ind w:left="720"/>
-      </w:pPr>
-      <w:r>
-        <w:t xml:space="preserve">                    "</w:t>
-      </w:r>
-      <w:proofErr w:type="gramStart"/>
-      <w:r>
-        <w:t>text</w:t>
-      </w:r>
-      <w:proofErr w:type="gramEnd"/>
-      <w:r>
-        <w:t xml:space="preserve">": &lt;needs node text </w:t>
-      </w:r>
-      <w:proofErr w:type="spellStart"/>
-      <w:r>
-        <w:t>n</w:t>
-      </w:r>
-      <w:r>
-        <w:rPr>
-          <w:vertAlign w:val="subscript"/>
-        </w:rPr>
-        <w:t>needs</w:t>
-      </w:r>
-      <w:proofErr w:type="spellEnd"/>
-      <w:r>
-        <w:t>&gt;</w:t>
-      </w:r>
-    </w:p>
-    <w:p>
-      <w:pPr>
-        <w:ind w:left="720"/>
-      </w:pPr>
-      <w:r>
-        <w:t xml:space="preserve">                }</w:t>
-      </w:r>
-    </w:p>
-    <w:p>
-      <w:pPr>
-        <w:ind w:left="720"/>
-      </w:pPr>
-      <w:r>
-        <w:t xml:space="preserve">            ]</w:t>
-      </w:r>
-    </w:p>
-    <w:p>
-      <w:pPr>
-        <w:ind w:left="720"/>
-      </w:pPr>
-      <w:r>
-        <w:t xml:space="preserve">        },</w:t>
-      </w:r>
-    </w:p>
-    <w:p>
-      <w:pPr>
-        <w:ind w:left="720"/>
-      </w:pPr>
-      <w:r>
-        <w:t xml:space="preserve">        "RESOURCES": {</w:t>
-      </w:r>
-    </w:p>
-    <w:p>
-      <w:pPr>
-        <w:ind w:left="720"/>
-      </w:pPr>
-      <w:r>
-        <w:t xml:space="preserve">            "</w:t>
-      </w:r>
-      <w:proofErr w:type="spellStart"/>
-      <w:proofErr w:type="gramStart"/>
-      <w:r>
-        <w:t>textItems</w:t>
-      </w:r>
-      <w:proofErr w:type="spellEnd"/>
-      <w:proofErr w:type="gramEnd"/>
-      <w:r>
-        <w:t>": [</w:t>
-      </w:r>
-    </w:p>
-    <w:p>
-      <w:pPr>
-        <w:ind w:left="720"/>
-      </w:pPr>
-      <w:r>
-        <w:t xml:space="preserve">                {</w:t>
-      </w:r>
-    </w:p>
-    <w:p>
-      <w:pPr>
-        <w:ind w:left="720"/>
-      </w:pPr>
-      <w:r>
-        <w:t xml:space="preserve">                    "</w:t>
-      </w:r>
-      <w:proofErr w:type="gramStart"/>
-      <w:r>
-        <w:t>text</w:t>
-      </w:r>
-      <w:proofErr w:type="gramEnd"/>
-      <w:r>
-        <w:t>": &lt;resources node text 0&gt;</w:t>
-      </w:r>
-    </w:p>
-    <w:p>
-      <w:pPr>
-        <w:ind w:left="720"/>
-      </w:pPr>
-      <w:r>
-        <w:t xml:space="preserve">                },</w:t>
-      </w:r>
-    </w:p>
-    <w:p>
-      <w:pPr>
-        <w:ind w:left="720"/>
-      </w:pPr>
-      <w:r>
-        <w:t xml:space="preserve">                {</w:t>
-      </w:r>
-    </w:p>
-    <w:p>
-      <w:pPr>
-        <w:ind w:left="720"/>
-      </w:pPr>
-      <w:r>
-        <w:t xml:space="preserve">                    "</w:t>
-      </w:r>
-      <w:proofErr w:type="gramStart"/>
-      <w:r>
-        <w:t>text</w:t>
-      </w:r>
-      <w:proofErr w:type="gramEnd"/>
-      <w:r>
-        <w:t xml:space="preserve">": &lt;resources node text </w:t>
-      </w:r>
-      <w:r>
-        <w:t>1</w:t>
-      </w:r>
-      <w:r>
-        <w:t>&gt;</w:t>
-      </w:r>
-    </w:p>
-    <w:p>
-      <w:pPr>
-        <w:ind w:left="720"/>
-      </w:pPr>
-      <w:r>
-        <w:t xml:space="preserve">                },</w:t>
-      </w:r>
-    </w:p>
-    <w:p>
-      <w:pPr>
-        <w:ind w:left="720"/>
-      </w:pPr>
-      <w:r>
-        <w:t xml:space="preserve">                ...</w:t>
-      </w:r>
-    </w:p>
-    <w:p>
-      <w:pPr>
-        <w:ind w:left="720"/>
-      </w:pPr>
-      <w:r>
-        <w:t xml:space="preserve">                {</w:t>
-      </w:r>
-    </w:p>
-    <w:p>
-      <w:pPr>
-        <w:ind w:left="720"/>
-      </w:pPr>
-      <w:r>
-        <w:t xml:space="preserve">                    "</w:t>
-      </w:r>
-      <w:proofErr w:type="gramStart"/>
-      <w:r>
-        <w:t>text</w:t>
-      </w:r>
-      <w:proofErr w:type="gramEnd"/>
-      <w:r>
-        <w:t xml:space="preserve">": &lt;resources node text </w:t>
-      </w:r>
-      <w:proofErr w:type="spellStart"/>
-      <w:r>
-        <w:t>n</w:t>
-      </w:r>
-      <w:r>
-        <w:rPr>
-          <w:vertAlign w:val="subscript"/>
-        </w:rPr>
-        <w:t>resources</w:t>
-      </w:r>
-      <w:proofErr w:type="spellEnd"/>
-      <w:r>
-        <w:t>&gt;</w:t>
-      </w:r>
-    </w:p>
-    <w:p>
-      <w:pPr>
-        <w:ind w:left="720"/>
-      </w:pPr>
-      <w:r>
-        <w:t xml:space="preserve">                }</w:t>
-      </w:r>
-    </w:p>
-    <w:p>
-      <w:pPr>
-        <w:ind w:left="720"/>
-      </w:pPr>
-      <w:r>
-        <w:t xml:space="preserve">            ]</w:t>
-      </w:r>
-    </w:p>
-    <w:p>
-      <w:pPr>
-        <w:ind w:left="720"/>
-      </w:pPr>
-      <w:r>
-        <w:t xml:space="preserve">        },</w:t>
-      </w:r>
-    </w:p>
-    <w:p>
-      <w:pPr>
-        <w:ind w:left="720"/>
-      </w:pPr>
-      <w:r>
-        <w:t xml:space="preserve">        "RESPONSIBILITIES": {</w:t>
-      </w:r>
-    </w:p>
-    <w:p>
-      <w:pPr>
-        <w:ind w:left="720"/>
-      </w:pPr>
-      <w:r>
-        <w:t xml:space="preserve">            "</w:t>
-      </w:r>
-      <w:proofErr w:type="spellStart"/>
-      <w:proofErr w:type="gramStart"/>
-      <w:r>
-        <w:t>textItems</w:t>
-      </w:r>
-      <w:proofErr w:type="spellEnd"/>
-      <w:proofErr w:type="gramEnd"/>
-      <w:r>
-        <w:t>": [</w:t>
-      </w:r>
-    </w:p>
-    <w:p>
-      <w:pPr>
-        <w:ind w:left="720"/>
-      </w:pPr>
-      <w:r>
-        <w:t xml:space="preserve">                {</w:t>
-      </w:r>
-    </w:p>
-    <w:p>
-      <w:pPr>
-        <w:ind w:left="720"/>
-      </w:pPr>
-      <w:r>
-        <w:t xml:space="preserve">                   "</w:t>
-      </w:r>
-      <w:proofErr w:type="gramStart"/>
-      <w:r>
-        <w:t>text</w:t>
-      </w:r>
-      <w:proofErr w:type="gramEnd"/>
-      <w:r>
-        <w:t>": &lt;responsibilities node text 0&gt;</w:t>
-      </w:r>
-    </w:p>
-    <w:p>
-      <w:pPr>
-        <w:ind w:left="720"/>
-      </w:pPr>
-      <w:r>
-        <w:t xml:space="preserve">                },</w:t>
-      </w:r>
-    </w:p>
-    <w:p>
-      <w:pPr>
-        <w:ind w:left="720"/>
-      </w:pPr>
-      <w:r>
-        <w:t xml:space="preserve">                {</w:t>
-      </w:r>
-    </w:p>
-    <w:p>
-      <w:pPr>
-        <w:ind w:left="720"/>
-      </w:pPr>
-      <w:r>
-        <w:t xml:space="preserve">                    "</w:t>
-      </w:r>
-      <w:proofErr w:type="gramStart"/>
-      <w:r>
-        <w:t>text</w:t>
-      </w:r>
-      <w:proofErr w:type="gramEnd"/>
-      <w:r>
-        <w:t xml:space="preserve">": &lt;responsibilities node text </w:t>
-      </w:r>
-      <w:r>
-        <w:t>1</w:t>
-      </w:r>
-      <w:r>
-        <w:t>&gt;</w:t>
-      </w:r>
-    </w:p>
-    <w:p>
-      <w:pPr>
-        <w:ind w:left="720"/>
-      </w:pPr>
-      <w:r>
-        <w:t xml:space="preserve">                },</w:t>
-      </w:r>
-    </w:p>
-    <w:p>
-      <w:pPr>
-        <w:ind w:left="720"/>
-      </w:pPr>
-      <w:r>
-        <w:t xml:space="preserve">                ...</w:t>
-      </w:r>
-    </w:p>
-    <w:p>
-      <w:pPr>
-        <w:ind w:left="720"/>
-      </w:pPr>
-      <w:r>
-        <w:t xml:space="preserve">                {</w:t>
-      </w:r>
-    </w:p>
-    <w:p>
-      <w:pPr>
-        <w:ind w:left="720"/>
-      </w:pPr>
-      <w:r>
-        <w:t xml:space="preserve">                    "</w:t>
-      </w:r>
-      <w:proofErr w:type="gramStart"/>
-      <w:r>
-        <w:t>text</w:t>
-      </w:r>
-      <w:proofErr w:type="gramEnd"/>
-      <w:r>
-        <w:t xml:space="preserve">": &lt;responsibilities node text </w:t>
-      </w:r>
-      <w:proofErr w:type="spellStart"/>
-      <w:r>
-        <w:t>n</w:t>
-      </w:r>
-      <w:r>
-        <w:rPr>
-          <w:vertAlign w:val="subscript"/>
-        </w:rPr>
-        <w:t>responsibilities</w:t>
-      </w:r>
-      <w:proofErr w:type="spellEnd"/>
-      <w:r>
-        <w:t>&gt;</w:t>
-      </w:r>
-    </w:p>
-    <w:p>
-      <w:pPr>
-        <w:ind w:left="720"/>
-      </w:pPr>
-      <w:r>
-        <w:t xml:space="preserve">                }</w:t>
-      </w:r>
-    </w:p>
-    <w:p>
-      <w:pPr>
-        <w:ind w:left="720"/>
-      </w:pPr>
-      <w:r>
-        <w:t xml:space="preserve">            ]</w:t>
-      </w:r>
-    </w:p>
-    <w:p>
-      <w:pPr>
-        <w:ind w:left="720"/>
-      </w:pPr>
-      <w:r>
-        <w:t xml:space="preserve">        },</w:t>
-      </w:r>
-    </w:p>
-    <w:p>
-      <w:pPr>
-        <w:ind w:left="720"/>
-      </w:pPr>
-      <w:r>
-        <w:t xml:space="preserve">        "ROLES": {...},</w:t>
-      </w:r>
-    </w:p>
-    <w:p>
-      <w:pPr>
-        <w:ind w:left="720"/>
-      </w:pPr>
-      <w:r>
-        <w:t xml:space="preserve">        "TEXTS": {...},</w:t>
-      </w:r>
-    </w:p>
-    <w:p>
-      <w:pPr>
-        <w:ind w:left="720"/>
-      </w:pPr>
-      <w:r>
-        <w:t xml:space="preserve">        "WISHES": {</w:t>
-      </w:r>
-      <w:r>
-        <w:t>…</w:t>
-      </w:r>
-      <w:r>
-        <w:t>}</w:t>
-      </w:r>
-    </w:p>
-    <w:p>
-      <w:pPr>
-        <w:ind w:left="720"/>
-      </w:pPr>
-      <w:r>
-        <w:t xml:space="preserve">    }</w:t>
-      </w:r>
-    </w:p>
-    <w:p>
-      <w:pPr>
-        <w:ind w:left="720"/>
-      </w:pPr>
-      <w:r>
-        <w:t>}</w:t>
-      </w:r>
-    </w:p>
-    <w:p>
-      <w:pPr>
-        <w:ind w:left="720"/>
-      </w:pPr>
-    </w:p>
-    <w:p>
-      <w:pPr>
-        <w:ind w:left="720"/>
-      </w:pPr>
-      <w:proofErr w:type="gramStart"/>
-      <w:r>
-        <w:t>Note that r</w:t>
-      </w:r>
-      <w:r>
-        <w:t>ing order</w:t>
-      </w:r>
-      <w:r>
-        <w:t xml:space="preserve"> doesn’t matter.</w:t>
-      </w:r>
-      <w:proofErr w:type="gramEnd"/>
-      <w:r>
-        <w:t xml:space="preserve"> In </w:t>
-      </w:r>
-      <w:proofErr w:type="gramStart"/>
-      <w:r>
-        <w:t>the .json</w:t>
-      </w:r>
-      <w:proofErr w:type="gramEnd"/>
-      <w:r>
-        <w:t xml:space="preserve"> example above, the </w:t>
-      </w:r>
-      <w:r>
-        <w:t>rings</w:t>
-      </w:r>
-      <w:r>
-        <w:t xml:space="preserve"> are ordered alphabetically. </w:t>
-      </w:r>
-      <w:r>
-        <w:t xml:space="preserve">In the text example, they’re ordered according to </w:t>
-      </w:r>
-      <w:r>
-        <w:t>SSM position</w:t>
-      </w:r>
-      <w:r>
-        <w:t xml:space="preserve">. Either or another order is ok for </w:t>
-      </w:r>
-      <w:proofErr w:type="gramStart"/>
-      <w:r>
-        <w:t>both .json</w:t>
-      </w:r>
-      <w:proofErr w:type="gramEnd"/>
-      <w:r>
-        <w:t xml:space="preserve"> and .txt formats.</w:t>
-      </w:r>
-    </w:p>
-    <w:p>
-      <w:pPr>
-        <w:ind w:left="720"/>
-      </w:pPr>
+      <w:r>
+        <w:t xml:space="preserve"> and codes), and everything under “unsorted.”</w:t>
+      </w:r>
+      <w:r>
+        <w:t xml:space="preserve"> Henceforward, we are only interested in the codes that have been assigned, and the text item[s] associated with each.</w:t>
+      </w:r>
+    </w:p>
+    <w:p/>
+    <w:p>
+      <w:pPr>
+        <w:rPr>
+          <w:b/>
+        </w:rPr>
+      </w:pPr>
+      <w:r>
+        <w:rPr>
+          <w:b/>
+        </w:rPr>
+        <w:t>5. Example of fully-</w:t>
+      </w:r>
+      <w:proofErr w:type="gramStart"/>
+      <w:r>
+        <w:rPr>
+          <w:b/>
+        </w:rPr>
+        <w:t>populated .json</w:t>
+      </w:r>
+      <w:proofErr w:type="gramEnd"/>
+      <w:r>
+        <w:rPr>
+          <w:b/>
+        </w:rPr>
+        <w:t xml:space="preserve"> </w:t>
+      </w:r>
+      <w:r>
+        <w:rPr>
+          <w:b/>
+          <w:i/>
+        </w:rPr>
+        <w:t>sort</w:t>
+      </w:r>
+      <w:r>
+        <w:rPr>
+          <w:b/>
+        </w:rPr>
+        <w:t xml:space="preserve"> </w:t>
+      </w:r>
+      <w:r>
+        <w:rPr>
+          <w:b/>
+        </w:rPr>
+        <w:t>file format</w:t>
+      </w:r>
+    </w:p>
+    <w:p>
+      <w:r>
+        <w:t xml:space="preserve"> Let there be a (very small) set of SSMs input into </w:t>
+      </w:r>
+      <w:proofErr w:type="spellStart"/>
+      <w:proofErr w:type="gramStart"/>
+      <w:r>
+        <w:t>blm.R</w:t>
+      </w:r>
+      <w:proofErr w:type="spellEnd"/>
+      <w:proofErr w:type="gramEnd"/>
+      <w:r>
+        <w:t xml:space="preserve">, and let the full aggregated.txt </w:t>
+      </w:r>
+      <w:r>
+        <w:t xml:space="preserve">file </w:t>
+      </w:r>
+      <w:r>
+        <w:t>display the following:</w:t>
+      </w:r>
+    </w:p>
+    <w:p/>
+    <w:p>
+      <w:r>
+        <w:t>ROLES:</w:t>
+      </w:r>
+    </w:p>
+    <w:p>
+      <w:r>
+        <w:t>Role0</w:t>
+      </w:r>
+    </w:p>
+    <w:p>
+      <w:r>
+        <w:t>Role1</w:t>
+      </w:r>
+    </w:p>
+    <w:p/>
+    <w:p>
+      <w:r>
+        <w:t>NEEDS:</w:t>
+      </w:r>
+    </w:p>
+    <w:p>
+      <w:r>
+        <w:t>Need0</w:t>
+      </w:r>
+    </w:p>
+    <w:p>
+      <w:r>
+        <w:t>Need1</w:t>
+      </w:r>
+    </w:p>
+    <w:p>
+      <w:r>
+        <w:t>Need2</w:t>
+      </w:r>
+    </w:p>
+    <w:p>
+      <w:r>
+        <w:t>Need3</w:t>
+      </w:r>
+    </w:p>
+    <w:p/>
+    <w:p>
+      <w:r>
+        <w:t>RESPONSIBILITIES:</w:t>
+      </w:r>
+    </w:p>
+    <w:p>
+      <w:r>
+        <w:t>Resp0</w:t>
+      </w:r>
+    </w:p>
+    <w:p>
+      <w:r>
+        <w:t>Resp1</w:t>
+      </w:r>
+    </w:p>
+    <w:p/>
+    <w:p>
+      <w:r>
+        <w:t>RESOURCES:</w:t>
+      </w:r>
+    </w:p>
+    <w:p>
+      <w:r>
+        <w:t>Resource0</w:t>
+      </w:r>
+    </w:p>
+    <w:p/>
+    <w:p>
+      <w:r>
+        <w:t>WISHES:</w:t>
+      </w:r>
+    </w:p>
+    <w:p>
+      <w:r>
+        <w:t>Wish1</w:t>
+      </w:r>
+    </w:p>
+    <w:p/>
+    <w:p>
+      <w:r>
+        <w:t>TEXTS:</w:t>
+      </w:r>
+    </w:p>
+    <w:p>
+      <w:r>
+        <w:t>Text0</w:t>
+      </w:r>
+    </w:p>
+    <w:p/>
+    <w:p/>
+    <w:p>
+      <w:r>
+        <w:t>Then l</w:t>
+      </w:r>
+      <w:r>
+        <w:t xml:space="preserve">et </w:t>
+      </w:r>
+      <w:r>
+        <w:t>this dataset be</w:t>
+      </w:r>
+      <w:r>
+        <w:t xml:space="preserve"> partially sorted </w:t>
+      </w:r>
+      <w:r>
+        <w:t>as follows</w:t>
+      </w:r>
       <w:bookmarkStart w:id="0" w:name="_GoBack"/>
       <w:bookmarkEnd w:id="0"/>
-    </w:p>
-    <w:p>
-      <w:pPr>
-        <w:ind w:left="720"/>
-        <w:rPr>
-          <w:b/>
-        </w:rPr>
-      </w:pPr>
-      <w:r>
-        <w:rPr>
-          <w:b/>
-        </w:rPr>
-        <w:t xml:space="preserve">2.3 Other </w:t>
-      </w:r>
-      <w:proofErr w:type="spellStart"/>
-      <w:proofErr w:type="gramStart"/>
-      <w:r>
-        <w:rPr>
-          <w:b/>
-        </w:rPr>
-        <w:t>blm.R</w:t>
-      </w:r>
-      <w:proofErr w:type="spellEnd"/>
-      <w:proofErr w:type="gramEnd"/>
-      <w:r>
-        <w:rPr>
-          <w:b/>
-        </w:rPr>
-        <w:t xml:space="preserve"> </w:t>
-      </w:r>
-      <w:r>
-        <w:rPr>
-          <w:b/>
-        </w:rPr>
-        <w:t>.json</w:t>
-      </w:r>
-      <w:r>
-        <w:rPr>
-          <w:b/>
-        </w:rPr>
-        <w:t xml:space="preserve"> output </w:t>
-      </w:r>
-      <w:r>
-        <w:rPr>
-          <w:b/>
-        </w:rPr>
-        <w:t>files</w:t>
-      </w:r>
-    </w:p>
-    <w:p>
-      <w:pPr>
-        <w:ind w:left="720"/>
-      </w:pPr>
-    </w:p>
-    <w:p>
-      <w:pPr>
-        <w:ind w:left="720"/>
-      </w:pPr>
-      <w:r>
-        <w:t xml:space="preserve">There are also </w:t>
-      </w:r>
-      <w:proofErr w:type="gramStart"/>
-      <w:r>
-        <w:t>separate .json</w:t>
-      </w:r>
-      <w:proofErr w:type="gramEnd"/>
-      <w:r>
-        <w:t xml:space="preserve"> files output by </w:t>
-      </w:r>
-      <w:proofErr w:type="spellStart"/>
-      <w:r>
-        <w:t>blm.R</w:t>
-      </w:r>
-      <w:proofErr w:type="spellEnd"/>
-      <w:r>
-        <w:t xml:space="preserve"> for each of the </w:t>
-      </w:r>
-      <w:r>
-        <w:t>rings</w:t>
-      </w:r>
-      <w:r>
-        <w:t xml:space="preserve">, to facilitate sorting </w:t>
-      </w:r>
-      <w:r>
-        <w:t>texts for one ring (i.e., node)</w:t>
-      </w:r>
-      <w:r>
-        <w:t xml:space="preserve"> type at a time. As a representative example, the format for </w:t>
-      </w:r>
-      <w:proofErr w:type="spellStart"/>
-      <w:r>
-        <w:rPr>
-          <w:i/>
-        </w:rPr>
-        <w:t>NEEDS</w:t>
-      </w:r>
-      <w:r>
-        <w:rPr>
-          <w:i/>
-        </w:rPr>
-        <w:t>.json</w:t>
-      </w:r>
-      <w:proofErr w:type="spellEnd"/>
-      <w:r>
-        <w:t xml:space="preserve"> is as follows:</w:t>
-      </w:r>
-    </w:p>
-    <w:p>
-      <w:pPr>
-        <w:ind w:left="720"/>
-      </w:pPr>
-    </w:p>
-    <w:p>
-      <w:pPr>
-        <w:ind w:left="720"/>
-      </w:pPr>
-      <w:r>
-        <w:t>{</w:t>
-      </w:r>
-    </w:p>
-    <w:p>
-      <w:pPr>
-        <w:ind w:left="720"/>
-      </w:pPr>
-      <w:r>
-        <w:t xml:space="preserve">    "</w:t>
-      </w:r>
-      <w:proofErr w:type="gramStart"/>
-      <w:r>
-        <w:t>unsorted</w:t>
-      </w:r>
-      <w:proofErr w:type="gramEnd"/>
-      <w:r>
-        <w:t>": {</w:t>
-      </w:r>
-    </w:p>
-    <w:p>
-      <w:pPr>
-        <w:ind w:left="720"/>
-      </w:pPr>
-      <w:r>
-        <w:t xml:space="preserve">        "NEEDS": </w:t>
-      </w:r>
-      <w:proofErr w:type="gramStart"/>
-      <w:r>
-        <w:t xml:space="preserve">{ </w:t>
-      </w:r>
-      <w:proofErr w:type="gramEnd"/>
-    </w:p>
-    <w:p>
-      <w:pPr>
-        <w:ind w:left="720"/>
-      </w:pPr>
-      <w:r>
-        <w:t xml:space="preserve">            "</w:t>
-      </w:r>
-      <w:proofErr w:type="spellStart"/>
-      <w:proofErr w:type="gramStart"/>
-      <w:r>
-        <w:t>textItems</w:t>
-      </w:r>
-      <w:proofErr w:type="spellEnd"/>
-      <w:proofErr w:type="gramEnd"/>
-      <w:r>
-        <w:t>": [</w:t>
-      </w:r>
-    </w:p>
-    <w:p>
-      <w:pPr>
-        <w:ind w:left="720"/>
-      </w:pPr>
-      <w:r>
-        <w:t xml:space="preserve">                {</w:t>
-      </w:r>
-    </w:p>
-    <w:p>
-      <w:pPr>
-        <w:ind w:left="720"/>
-      </w:pPr>
-      <w:r>
-        <w:t xml:space="preserve">                    "</w:t>
-      </w:r>
-      <w:proofErr w:type="gramStart"/>
-      <w:r>
-        <w:t>text</w:t>
-      </w:r>
-      <w:proofErr w:type="gramEnd"/>
-      <w:r>
-        <w:t>": &lt;needs node text 0&gt;</w:t>
-      </w:r>
-    </w:p>
-    <w:p>
-      <w:pPr>
-        <w:ind w:left="720"/>
-      </w:pPr>
-      <w:r>
-        <w:t xml:space="preserve">                },</w:t>
-      </w:r>
-    </w:p>
-    <w:p>
-      <w:pPr>
-        <w:ind w:left="720"/>
-      </w:pPr>
-      <w:r>
-        <w:t xml:space="preserve">                {</w:t>
-      </w:r>
-    </w:p>
-    <w:p>
-      <w:pPr>
-        <w:ind w:left="720"/>
-      </w:pPr>
-      <w:r>
-        <w:t xml:space="preserve">                    "</w:t>
-      </w:r>
-      <w:proofErr w:type="gramStart"/>
-      <w:r>
-        <w:t>text</w:t>
-      </w:r>
-      <w:proofErr w:type="gramEnd"/>
-      <w:r>
-        <w:t xml:space="preserve">": &lt;needs node text </w:t>
-      </w:r>
-      <w:r>
-        <w:t>1</w:t>
-      </w:r>
-      <w:r>
-        <w:t>&gt;</w:t>
-      </w:r>
-    </w:p>
-    <w:p>
-      <w:pPr>
-        <w:ind w:left="720"/>
-      </w:pPr>
-      <w:r>
-        <w:t xml:space="preserve">                },</w:t>
-      </w:r>
-    </w:p>
-    <w:p>
-      <w:pPr>
-        <w:ind w:left="720"/>
-      </w:pPr>
-      <w:r>
-        <w:t xml:space="preserve">                ...</w:t>
-      </w:r>
-    </w:p>
-    <w:p>
-      <w:pPr>
-        <w:ind w:left="720"/>
-      </w:pPr>
-      <w:r>
-        <w:t xml:space="preserve">                {</w:t>
-      </w:r>
-    </w:p>
-    <w:p>
-      <w:pPr>
-        <w:ind w:left="720"/>
-      </w:pPr>
-      <w:r>
-        <w:t xml:space="preserve">                    "</w:t>
-      </w:r>
-      <w:proofErr w:type="gramStart"/>
-      <w:r>
-        <w:t>text</w:t>
-      </w:r>
-      <w:proofErr w:type="gramEnd"/>
-      <w:r>
-        <w:t xml:space="preserve">": &lt;needs node text </w:t>
-      </w:r>
-      <w:proofErr w:type="spellStart"/>
-      <w:r>
-        <w:t>n</w:t>
-      </w:r>
-      <w:r>
-        <w:rPr>
-          <w:vertAlign w:val="subscript"/>
-        </w:rPr>
-        <w:t>needs</w:t>
-      </w:r>
-      <w:proofErr w:type="spellEnd"/>
-      <w:r>
-        <w:t>&gt;</w:t>
-      </w:r>
-    </w:p>
-    <w:p>
-      <w:pPr>
-        <w:ind w:left="720"/>
-      </w:pPr>
-      <w:r>
-        <w:t xml:space="preserve">                }</w:t>
-      </w:r>
-    </w:p>
-    <w:p>
-      <w:pPr>
-        <w:ind w:left="720"/>
-      </w:pPr>
-      <w:r>
-        <w:t xml:space="preserve">            ]</w:t>
-      </w:r>
-    </w:p>
-    <w:p>
-      <w:pPr>
-        <w:ind w:left="720"/>
-      </w:pPr>
-      <w:r>
-        <w:t xml:space="preserve">        }</w:t>
-      </w:r>
-    </w:p>
-    <w:p>
-      <w:pPr>
-        <w:ind w:left="720"/>
-      </w:pPr>
-      <w:r>
-        <w:t xml:space="preserve">    }</w:t>
-      </w:r>
-    </w:p>
-    <w:p>
-      <w:pPr>
-        <w:ind w:left="720"/>
-      </w:pPr>
-      <w:r>
-        <w:t>}</w:t>
-      </w:r>
-    </w:p>
-    <w:p>
-      <w:pPr>
-        <w:ind w:left="720"/>
-      </w:pPr>
-      <w:proofErr w:type="gramStart"/>
-      <w:r>
-        <w:t>where</w:t>
-      </w:r>
-      <w:proofErr w:type="gramEnd"/>
-      <w:r>
-        <w:t xml:space="preserve"> there are 0 to </w:t>
-      </w:r>
-      <w:proofErr w:type="spellStart"/>
-      <w:r>
-        <w:t>n</w:t>
-      </w:r>
-      <w:r>
-        <w:rPr>
-          <w:vertAlign w:val="subscript"/>
-        </w:rPr>
-        <w:t>needs</w:t>
-      </w:r>
-      <w:proofErr w:type="spellEnd"/>
-      <w:r>
-        <w:rPr>
-          <w:vertAlign w:val="subscript"/>
-        </w:rPr>
-        <w:t xml:space="preserve"> </w:t>
-      </w:r>
-      <w:r>
-        <w:rPr>
-          <w:i/>
-        </w:rPr>
-        <w:t>Needs</w:t>
-      </w:r>
-      <w:r>
-        <w:t xml:space="preserve"> text items.</w:t>
-      </w:r>
-    </w:p>
-    <w:p>
-      <w:pPr>
-        <w:ind w:left="720"/>
-      </w:pPr>
-    </w:p>
-    <w:p>
-      <w:pPr>
-        <w:rPr>
-          <w:b/>
-        </w:rPr>
-      </w:pPr>
-      <w:r>
-        <w:rPr>
-          <w:b/>
-        </w:rPr>
-        <w:t xml:space="preserve">3. Sort </w:t>
-      </w:r>
-      <w:r>
-        <w:rPr>
-          <w:b/>
-        </w:rPr>
-        <w:t>f</w:t>
-      </w:r>
-      <w:r>
-        <w:rPr>
-          <w:b/>
-        </w:rPr>
-        <w:t>ile</w:t>
-      </w:r>
-      <w:r>
-        <w:rPr>
-          <w:b/>
-        </w:rPr>
-        <w:t xml:space="preserve"> </w:t>
-      </w:r>
-      <w:r>
-        <w:rPr>
-          <w:b/>
-        </w:rPr>
-        <w:t>f</w:t>
-      </w:r>
-      <w:r>
-        <w:rPr>
-          <w:b/>
-        </w:rPr>
-        <w:t>ormats</w:t>
-      </w:r>
-      <w:r>
-        <w:rPr>
-          <w:b/>
-        </w:rPr>
-        <w:t>: input and output</w:t>
-      </w:r>
-    </w:p>
-    <w:p>
-      <w:pPr>
-        <w:rPr>
-          <w:b/>
-        </w:rPr>
-      </w:pPr>
-    </w:p>
-    <w:p>
-      <w:r>
-        <w:t xml:space="preserve">The </w:t>
-      </w:r>
-      <w:r>
-        <w:rPr>
-          <w:i/>
-        </w:rPr>
-        <w:t>s</w:t>
-      </w:r>
-      <w:r>
-        <w:rPr>
-          <w:i/>
-        </w:rPr>
-        <w:t>ort</w:t>
-      </w:r>
-      <w:r>
-        <w:t xml:space="preserve"> </w:t>
-      </w:r>
-      <w:r>
-        <w:t xml:space="preserve">website </w:t>
-      </w:r>
-      <w:r>
-        <w:t xml:space="preserve">will accept as input any of the file inputs described in Section 2 above. Note that </w:t>
-      </w:r>
-      <w:r>
-        <w:t xml:space="preserve">for </w:t>
-      </w:r>
-      <w:r>
-        <w:t xml:space="preserve">all </w:t>
-      </w:r>
-      <w:proofErr w:type="gramStart"/>
-      <w:r>
-        <w:t xml:space="preserve">the </w:t>
-      </w:r>
-      <w:r>
-        <w:t>.json</w:t>
-      </w:r>
-      <w:proofErr w:type="gramEnd"/>
-      <w:r>
-        <w:t xml:space="preserve"> formats </w:t>
-      </w:r>
-      <w:r>
-        <w:t xml:space="preserve">in section 2 </w:t>
-      </w:r>
-      <w:r>
-        <w:t xml:space="preserve">there is only one </w:t>
-      </w:r>
-      <w:r>
-        <w:t xml:space="preserve">top-level </w:t>
-      </w:r>
-      <w:r>
-        <w:t>key</w:t>
-      </w:r>
-      <w:r>
-        <w:t>-value pair inside the outermost {}:</w:t>
-      </w:r>
-    </w:p>
-    <w:p/>
-    <w:p>
-      <w:r>
-        <w:t>{“</w:t>
-      </w:r>
-      <w:proofErr w:type="gramStart"/>
-      <w:r>
-        <w:t>unsorted</w:t>
-      </w:r>
-      <w:proofErr w:type="gramEnd"/>
-      <w:r>
-        <w:t>”: {…}}</w:t>
-      </w:r>
-    </w:p>
-    <w:p/>
-    <w:p>
-      <w:r>
-        <w:t xml:space="preserve">This is because </w:t>
-      </w:r>
-      <w:proofErr w:type="spellStart"/>
-      <w:proofErr w:type="gramStart"/>
-      <w:r>
-        <w:t>blm.R</w:t>
-      </w:r>
-      <w:proofErr w:type="spellEnd"/>
-      <w:proofErr w:type="gramEnd"/>
-      <w:r>
-        <w:t xml:space="preserve"> outputs only unsorted node text items, organized according to ring.</w:t>
-      </w:r>
-    </w:p>
-    <w:p/>
-    <w:p>
-      <w:r>
-        <w:t xml:space="preserve">The full </w:t>
-      </w:r>
-      <w:r>
-        <w:rPr>
-          <w:i/>
-        </w:rPr>
-        <w:t>sort</w:t>
-      </w:r>
-      <w:r>
-        <w:t xml:space="preserve"> input-output format has a second top-level key-value pair – “sorted” – </w:t>
-      </w:r>
-      <w:r>
-        <w:t xml:space="preserve">whose lower-level values are </w:t>
-      </w:r>
-      <w:r>
-        <w:t>organized by (i.e</w:t>
-      </w:r>
-      <w:r>
-        <w:t>.</w:t>
-      </w:r>
-      <w:r>
-        <w:t>, sorted according to) codes assigned during the sort process.</w:t>
-      </w:r>
-      <w:r>
-        <w:t xml:space="preserve"> </w:t>
-      </w:r>
-    </w:p>
-    <w:p/>
-    <w:p>
-      <w:r>
-        <w:t>T</w:t>
-      </w:r>
-      <w:r>
-        <w:t xml:space="preserve">he full </w:t>
-      </w:r>
-      <w:r>
-        <w:rPr>
-          <w:i/>
-        </w:rPr>
-        <w:t>sort</w:t>
-      </w:r>
-      <w:r>
-        <w:t xml:space="preserve"> input-output format includes several additional key-value pairs for each text object, both for sorted and unsorted items. The keys </w:t>
-      </w:r>
-      <w:r>
-        <w:t>“</w:t>
-      </w:r>
-      <w:proofErr w:type="spellStart"/>
-      <w:r>
-        <w:t>dataIndex</w:t>
-      </w:r>
-      <w:proofErr w:type="spellEnd"/>
-      <w:r>
-        <w:t>” and “</w:t>
-      </w:r>
-      <w:proofErr w:type="spellStart"/>
-      <w:r>
-        <w:t>displayedText</w:t>
-      </w:r>
-      <w:proofErr w:type="spellEnd"/>
-      <w:r>
-        <w:t>” define appearance and positioning of text: “</w:t>
-      </w:r>
-      <w:proofErr w:type="spellStart"/>
-      <w:r>
-        <w:t>displayedText</w:t>
-      </w:r>
-      <w:proofErr w:type="spellEnd"/>
-      <w:r>
-        <w:t>” defines how an item looks when it’s displayed in the “unsorted” column, i.e., with the addition of a number &lt;n&gt; in front of the text item followed by “. “ and the text item. The “</w:t>
-      </w:r>
-      <w:proofErr w:type="spellStart"/>
-      <w:r>
-        <w:t>dataIndex</w:t>
-      </w:r>
-      <w:proofErr w:type="spellEnd"/>
-      <w:r>
-        <w:t xml:space="preserve">” key determines where a text item is placed in the unsorted column, or where it is reinserted if it is removed from one of the coded boxes. </w:t>
-      </w:r>
-      <w:r>
-        <w:t xml:space="preserve">The “id” key is used to maintain unique id values and the </w:t>
-      </w:r>
-      <w:r>
-        <w:t>DOM text element is assigned that id. “</w:t>
-      </w:r>
-      <w:proofErr w:type="gramStart"/>
-      <w:r>
-        <w:t>text</w:t>
-      </w:r>
-      <w:proofErr w:type="gramEnd"/>
-      <w:r>
-        <w:t xml:space="preserve">” is used to hold the core text value whether or not it’s numbered in the unsorted list. </w:t>
-      </w:r>
-    </w:p>
-    <w:p/>
-    <w:p>
-      <w:r>
-        <w:t xml:space="preserve">Under “unsorted,” ring names </w:t>
-      </w:r>
-      <w:r>
-        <w:t>(</w:t>
-      </w:r>
-      <w:r>
-        <w:t xml:space="preserve">“ROLES”, </w:t>
-      </w:r>
-      <w:r>
-        <w:t xml:space="preserve">“NEEDS”, etc.) </w:t>
-      </w:r>
-      <w:r>
-        <w:t xml:space="preserve">receive additional fields in </w:t>
-      </w:r>
-      <w:r>
-        <w:rPr>
-          <w:i/>
-        </w:rPr>
-        <w:t>sort</w:t>
-      </w:r>
-      <w:r>
-        <w:t xml:space="preserve"> input-output format output: “</w:t>
-      </w:r>
-      <w:proofErr w:type="spellStart"/>
-      <w:r>
-        <w:t>dataIndex</w:t>
-      </w:r>
-      <w:proofErr w:type="spellEnd"/>
-      <w:r>
-        <w:t>”, again for positioning in the unsorted list</w:t>
-      </w:r>
-      <w:proofErr w:type="gramStart"/>
-      <w:r>
-        <w:t>;</w:t>
-      </w:r>
-      <w:proofErr w:type="gramEnd"/>
-      <w:r>
-        <w:t xml:space="preserve"> </w:t>
-      </w:r>
-      <w:r>
-        <w:t xml:space="preserve">“id”, for assignment in the DOM. </w:t>
-      </w:r>
-    </w:p>
-    <w:p/>
-    <w:p>
-      <w:r>
-        <w:t>“</w:t>
-      </w:r>
-      <w:proofErr w:type="gramStart"/>
-      <w:r>
-        <w:t>sorted</w:t>
-      </w:r>
-      <w:proofErr w:type="gramEnd"/>
-      <w:r>
-        <w:t xml:space="preserve">” text objects </w:t>
-      </w:r>
-      <w:r>
-        <w:t>will</w:t>
-      </w:r>
-      <w:r>
-        <w:t xml:space="preserve"> have the</w:t>
-      </w:r>
-      <w:r>
-        <w:t>se</w:t>
-      </w:r>
-      <w:r>
-        <w:t xml:space="preserve"> same </w:t>
-      </w:r>
-      <w:r>
-        <w:t xml:space="preserve">additional </w:t>
-      </w:r>
-      <w:r>
-        <w:t>fields as  unsorted text items, and for the same reasons: “</w:t>
-      </w:r>
-      <w:proofErr w:type="spellStart"/>
-      <w:r>
-        <w:t>dataIndex</w:t>
-      </w:r>
-      <w:proofErr w:type="spellEnd"/>
-      <w:r>
-        <w:t>”, “text”, “</w:t>
-      </w:r>
-      <w:proofErr w:type="spellStart"/>
-      <w:r>
-        <w:t>displayedText</w:t>
-      </w:r>
-      <w:proofErr w:type="spellEnd"/>
-      <w:r>
-        <w:t>”, and “id”.</w:t>
-      </w:r>
-    </w:p>
-    <w:p/>
-    <w:p>
-      <w:r>
-        <w:t xml:space="preserve">Under “sorted”, </w:t>
-      </w:r>
-      <w:r>
-        <w:rPr>
-          <w:i/>
-        </w:rPr>
-        <w:t>codes</w:t>
-      </w:r>
-      <w:r>
-        <w:rPr>
-          <w:i/>
-        </w:rPr>
-        <w:t xml:space="preserve"> </w:t>
-      </w:r>
-      <w:r>
-        <w:t>fulfill</w:t>
-      </w:r>
-      <w:r>
-        <w:t xml:space="preserve"> an organizing function somewhat like the ring names under “unsorted”, in that an array of “</w:t>
-      </w:r>
-      <w:proofErr w:type="spellStart"/>
-      <w:r>
-        <w:t>textItems</w:t>
-      </w:r>
-      <w:proofErr w:type="spellEnd"/>
-      <w:r>
-        <w:t>” belongs to each. However, codes provide the titles for the boxes into which text Items are sorted, and they have these fields: “title”, the box name and ultimately the code itself; “</w:t>
-      </w:r>
-      <w:proofErr w:type="spellStart"/>
-      <w:r>
-        <w:t>xform</w:t>
-      </w:r>
-      <w:proofErr w:type="spellEnd"/>
-      <w:r>
-        <w:t xml:space="preserve">” which determines where the corresponding </w:t>
-      </w:r>
-      <w:proofErr w:type="gramStart"/>
-      <w:r>
-        <w:t>box</w:t>
-      </w:r>
-      <w:proofErr w:type="gramEnd"/>
-      <w:r>
-        <w:t xml:space="preserve"> is placed in the </w:t>
-      </w:r>
-      <w:r>
-        <w:rPr>
-          <w:i/>
-        </w:rPr>
-        <w:t>sort</w:t>
-      </w:r>
-      <w:r>
-        <w:t xml:space="preserve"> window.</w:t>
-      </w:r>
-    </w:p>
-    <w:p/>
-    <w:p>
-      <w:r>
-        <w:t xml:space="preserve">These </w:t>
-      </w:r>
-      <w:r>
-        <w:t xml:space="preserve">fields are optional for unsorted </w:t>
-      </w:r>
-      <w:r>
-        <w:rPr>
-          <w:i/>
-        </w:rPr>
-        <w:t>sort</w:t>
-      </w:r>
-      <w:r>
-        <w:t xml:space="preserve"> input, and will be provided by </w:t>
-      </w:r>
-      <w:r>
-        <w:rPr>
-          <w:i/>
-        </w:rPr>
-        <w:t>sort</w:t>
-      </w:r>
-      <w:r>
-        <w:t>: “</w:t>
-      </w:r>
-      <w:proofErr w:type="spellStart"/>
-      <w:r>
-        <w:t>dataIndex</w:t>
-      </w:r>
-      <w:proofErr w:type="spellEnd"/>
-      <w:r>
-        <w:t>” and “id” (for “</w:t>
-      </w:r>
-      <w:proofErr w:type="spellStart"/>
-      <w:r>
-        <w:t>textItems</w:t>
-      </w:r>
-      <w:proofErr w:type="spellEnd"/>
-      <w:r>
-        <w:t>” sorted and unsorted, and ring names, the latter under “unsorted” only); “</w:t>
-      </w:r>
-      <w:proofErr w:type="spellStart"/>
-      <w:r>
-        <w:t>displayedText</w:t>
-      </w:r>
-      <w:proofErr w:type="spellEnd"/>
-      <w:r>
-        <w:t xml:space="preserve">” (for </w:t>
-      </w:r>
-      <w:proofErr w:type="spellStart"/>
-      <w:r>
-        <w:t>all“textItems</w:t>
-      </w:r>
-      <w:proofErr w:type="spellEnd"/>
-      <w:r>
-        <w:t>”); “title” and “</w:t>
-      </w:r>
-      <w:proofErr w:type="spellStart"/>
-      <w:r>
-        <w:t>xform</w:t>
-      </w:r>
-      <w:proofErr w:type="spellEnd"/>
-      <w:r>
-        <w:t xml:space="preserve">” (for code names, which are by definition “sorted” only). </w:t>
-      </w:r>
-      <w:r>
-        <w:t xml:space="preserve"> Once some items are sorted, all fields are required (and provided in </w:t>
-      </w:r>
-      <w:proofErr w:type="gramStart"/>
-      <w:r>
-        <w:rPr>
-          <w:i/>
-        </w:rPr>
-        <w:t>sort</w:t>
-      </w:r>
-      <w:r>
-        <w:t xml:space="preserve">  .json</w:t>
-      </w:r>
-      <w:proofErr w:type="gramEnd"/>
-      <w:r>
-        <w:t xml:space="preserve"> output) and will be used when a partially or fully sorted file is reopened in </w:t>
-      </w:r>
-      <w:r>
-        <w:rPr>
-          <w:i/>
-        </w:rPr>
-        <w:t>sort</w:t>
-      </w:r>
-      <w:r>
-        <w:t>.</w:t>
-      </w:r>
-    </w:p>
-    <w:p/>
-    <w:p>
-      <w:pPr>
-        <w:rPr>
-          <w:b/>
-        </w:rPr>
-      </w:pPr>
-      <w:r>
-        <w:rPr>
-          <w:b/>
-        </w:rPr>
-        <w:t xml:space="preserve">4. </w:t>
-      </w:r>
-      <w:proofErr w:type="spellStart"/>
-      <w:r>
-        <w:rPr>
-          <w:b/>
-        </w:rPr>
-        <w:t>AddCodesToBLM.R</w:t>
-      </w:r>
-      <w:proofErr w:type="spellEnd"/>
-      <w:r>
-        <w:rPr>
-          <w:b/>
-        </w:rPr>
-        <w:t xml:space="preserve"> input</w:t>
-      </w:r>
-    </w:p>
-    <w:p/>
-    <w:p>
-      <w:r>
-        <w:t xml:space="preserve">This </w:t>
-      </w:r>
-      <w:proofErr w:type="gramStart"/>
-      <w:r>
-        <w:t>same .json</w:t>
-      </w:r>
-      <w:proofErr w:type="gramEnd"/>
-      <w:r>
-        <w:t xml:space="preserve"> full file format is used for input into </w:t>
-      </w:r>
-      <w:proofErr w:type="spellStart"/>
-      <w:r>
-        <w:t>AddCodesToBLM.R</w:t>
-      </w:r>
-      <w:proofErr w:type="spellEnd"/>
-      <w:r>
-        <w:t xml:space="preserve"> for the first post-sort step in the SSM file processing sequence. At this time, the </w:t>
-      </w:r>
-      <w:r>
-        <w:rPr>
-          <w:i/>
-        </w:rPr>
-        <w:t>sort</w:t>
-      </w:r>
-      <w:r>
-        <w:t xml:space="preserve">-specific elements are ignored: </w:t>
-      </w:r>
-      <w:r>
-        <w:t>“id”, “</w:t>
-      </w:r>
-      <w:proofErr w:type="spellStart"/>
-      <w:r>
-        <w:t>xform</w:t>
-      </w:r>
-      <w:proofErr w:type="spellEnd"/>
-      <w:r>
-        <w:t>”, “</w:t>
-      </w:r>
-      <w:proofErr w:type="spellStart"/>
-      <w:r>
-        <w:t>displayedText</w:t>
-      </w:r>
-      <w:proofErr w:type="spellEnd"/>
-      <w:r>
-        <w:t>”, “</w:t>
-      </w:r>
-      <w:proofErr w:type="spellStart"/>
-      <w:r>
-        <w:t>dataIndex</w:t>
-      </w:r>
-      <w:proofErr w:type="spellEnd"/>
-      <w:r>
-        <w:t>” for all sorted elements (</w:t>
-      </w:r>
-      <w:proofErr w:type="spellStart"/>
-      <w:r>
-        <w:t>textItems</w:t>
-      </w:r>
-      <w:proofErr w:type="spellEnd"/>
-      <w:r>
-        <w:t xml:space="preserve"> and codes), and everything under “unsorted.”</w:t>
-      </w:r>
-      <w:r>
-        <w:t xml:space="preserve"> Henceforward, we are only interested in the codes that have been assigned, and the text item[s] associated with each.</w:t>
-      </w:r>
-    </w:p>
-    <w:p/>
-    <w:p>
-      <w:pPr>
-        <w:rPr>
-          <w:b/>
-        </w:rPr>
-      </w:pPr>
-      <w:r>
-        <w:rPr>
-          <w:b/>
-        </w:rPr>
-        <w:t>5. Example of fully-</w:t>
-      </w:r>
-      <w:proofErr w:type="gramStart"/>
-      <w:r>
-        <w:rPr>
-          <w:b/>
-        </w:rPr>
-        <w:t>populated .json</w:t>
-      </w:r>
-      <w:proofErr w:type="gramEnd"/>
-      <w:r>
-        <w:rPr>
-          <w:b/>
-        </w:rPr>
-        <w:t xml:space="preserve"> file format</w:t>
-      </w:r>
-    </w:p>
-    <w:p>
-      <w:r>
-        <w:t xml:space="preserve"> Let there be a (very small) set of SSMs input into </w:t>
-      </w:r>
-      <w:proofErr w:type="spellStart"/>
-      <w:proofErr w:type="gramStart"/>
-      <w:r>
-        <w:t>blm.R</w:t>
-      </w:r>
-      <w:proofErr w:type="spellEnd"/>
-      <w:proofErr w:type="gramEnd"/>
-      <w:r>
-        <w:t>, and let the full aggregated.txt display the following contents:</w:t>
-      </w:r>
-    </w:p>
-    <w:p/>
-    <w:p>
-      <w:r>
-        <w:t>ROLES:</w:t>
-      </w:r>
-    </w:p>
-    <w:p>
-      <w:r>
-        <w:t>Role0</w:t>
-      </w:r>
-    </w:p>
-    <w:p>
-      <w:r>
-        <w:t>Role1</w:t>
-      </w:r>
-    </w:p>
-    <w:p/>
-    <w:p>
-      <w:r>
-        <w:t>NEEDS:</w:t>
-      </w:r>
-    </w:p>
-    <w:p>
-      <w:r>
-        <w:t>Need0</w:t>
-      </w:r>
-    </w:p>
-    <w:p>
-      <w:r>
-        <w:t>Need1</w:t>
-      </w:r>
-    </w:p>
-    <w:p>
-      <w:r>
-        <w:t>Need2</w:t>
-      </w:r>
-    </w:p>
-    <w:p>
-      <w:r>
-        <w:t>Need3</w:t>
-      </w:r>
-    </w:p>
-    <w:p/>
-    <w:p>
-      <w:r>
-        <w:t>RESPONSIBILITIES:</w:t>
-      </w:r>
-    </w:p>
-    <w:p>
-      <w:r>
-        <w:t>Resp0</w:t>
-      </w:r>
-    </w:p>
-    <w:p>
-      <w:r>
-        <w:t>Resp1</w:t>
-      </w:r>
-    </w:p>
-    <w:p/>
-    <w:p>
-      <w:r>
-        <w:t>RESOURCES:</w:t>
-      </w:r>
-    </w:p>
-    <w:p>
-      <w:r>
-        <w:t>Resource0</w:t>
-      </w:r>
-    </w:p>
-    <w:p/>
-    <w:p>
-      <w:r>
-        <w:t>WISHES:</w:t>
-      </w:r>
-    </w:p>
-    <w:p>
-      <w:r>
-        <w:t>Wish1</w:t>
-      </w:r>
-    </w:p>
-    <w:p/>
-    <w:p>
-      <w:r>
-        <w:t>TEXTS:</w:t>
-      </w:r>
-    </w:p>
-    <w:p>
-      <w:r>
-        <w:t>Text0</w:t>
-      </w:r>
-    </w:p>
-    <w:p/>
-    <w:p/>
-    <w:p>
-      <w:r>
-        <w:t>Then l</w:t>
-      </w:r>
-      <w:r>
-        <w:t xml:space="preserve">et </w:t>
-      </w:r>
-      <w:r>
-        <w:t>this dataset be</w:t>
-      </w:r>
-      <w:r>
-        <w:t xml:space="preserve"> partially sorted </w:t>
-      </w:r>
-      <w:r>
-        <w:t>in this manner</w:t>
-      </w:r>
-      <w:r>
-        <w:t xml:space="preserve"> (this is not a formatted file. Rather, it’s intended to demonstrate the elements of which a formatted file will be constituted)</w:t>
+      <w:r>
+        <w:t xml:space="preserve"> (this is not a formatted file. Rather, it’s intended to demonstrate </w:t>
+      </w:r>
+      <w:r>
+        <w:t xml:space="preserve">in an easily understood manner </w:t>
+      </w:r>
+      <w:r>
+        <w:t xml:space="preserve">the elements </w:t>
+      </w:r>
+      <w:r>
+        <w:t>from</w:t>
+      </w:r>
+      <w:r>
+        <w:t xml:space="preserve"> which a formatted file will be constituted)</w:t>
       </w:r>
       <w:r>
         <w:t>:</w:t>
@@ -4043,8 +4231,8 @@
     </w:p>
     <w:p/>
     <w:sectPr>
-      <w:footerReference w:type="even" r:id="rId12"/>
-      <w:footerReference w:type="default" r:id="rId13"/>
+      <w:footerReference w:type="even" r:id="rId13"/>
+      <w:footerReference w:type="default" r:id="rId14"/>
       <w:pgSz w:w="12240" w:h="15840"/>
       <w:pgMar w:top="1440" w:right="1800" w:bottom="1440" w:left="1800" w:header="720" w:footer="720" w:gutter="0"/>
       <w:cols w:space="720"/>
@@ -4145,7 +4333,7 @@
         <w:rStyle w:val="PageNumber"/>
         <w:noProof/>
       </w:rPr>
-      <w:t>2</w:t>
+      <w:t>9</w:t>
     </w:r>
     <w:r>
       <w:rPr>

</xml_diff>